<commit_message>
revised stimuli and filler items
</commit_message>
<xml_diff>
--- a/3 Notes/2023_06_13 sketched overview of MA.docx
+++ b/3 Notes/2023_06_13 sketched overview of MA.docx
@@ -1,6 +1,6 @@
 
 <file path=word/document.xml><?xml version="1.0" encoding="utf-8"?>
-<w:document xmlns:wpc="http://schemas.microsoft.com/office/word/2010/wordprocessingCanvas" xmlns:cx="http://schemas.microsoft.com/office/drawing/2014/chartex" xmlns:cx1="http://schemas.microsoft.com/office/drawing/2015/9/8/chartex" xmlns:cx2="http://schemas.microsoft.com/office/drawing/2015/10/21/chartex" xmlns:cx3="http://schemas.microsoft.com/office/drawing/2016/5/9/chartex" xmlns:cx4="http://schemas.microsoft.com/office/drawing/2016/5/10/chartex" xmlns:cx5="http://schemas.microsoft.com/office/drawing/2016/5/11/chartex" xmlns:cx6="http://schemas.microsoft.com/office/drawing/2016/5/12/chartex" xmlns:cx7="http://schemas.microsoft.com/office/drawing/2016/5/13/chartex" xmlns:cx8="http://schemas.microsoft.com/office/drawing/2016/5/14/chartex" xmlns:mc="http://schemas.openxmlformats.org/markup-compatibility/2006" xmlns:aink="http://schemas.microsoft.com/office/drawing/2016/ink" xmlns:am3d="http://schemas.microsoft.com/office/drawing/2017/model3d" xmlns:o="urn:schemas-microsoft-com:office:office" xmlns:oel="http://schemas.microsoft.com/office/2019/extlst" xmlns:r="http://schemas.openxmlformats.org/officeDocument/2006/relationships" xmlns:m="http://schemas.openxmlformats.org/officeDocument/2006/math" xmlns:v="urn:schemas-microsoft-com:vml" xmlns:wp14="http://schemas.microsoft.com/office/word/2010/wordprocessingDrawing" xmlns:wp="http://schemas.openxmlformats.org/drawingml/2006/wordprocessingDrawing" xmlns:w10="urn:schemas-microsoft-com:office:word" xmlns:w="http://schemas.openxmlformats.org/wordprocessingml/2006/main" xmlns:w14="http://schemas.microsoft.com/office/word/2010/wordml" xmlns:w15="http://schemas.microsoft.com/office/word/2012/wordml" xmlns:w16cex="http://schemas.microsoft.com/office/word/2018/wordml/cex" xmlns:w16cid="http://schemas.microsoft.com/office/word/2016/wordml/cid" xmlns:w16="http://schemas.microsoft.com/office/word/2018/wordml" xmlns:w16du="http://schemas.microsoft.com/office/word/2023/wordml/word16du" xmlns:w16sdtdh="http://schemas.microsoft.com/office/word/2020/wordml/sdtdatahash" xmlns:w16se="http://schemas.microsoft.com/office/word/2015/wordml/symex" xmlns:wpg="http://schemas.microsoft.com/office/word/2010/wordprocessingGroup" xmlns:wpi="http://schemas.microsoft.com/office/word/2010/wordprocessingInk" xmlns:wne="http://schemas.microsoft.com/office/word/2006/wordml" xmlns:wps="http://schemas.microsoft.com/office/word/2010/wordprocessingShape" mc:Ignorable="w14 w15 w16se w16cid w16 w16cex w16sdtdh wp14">
+<w:document xmlns:wpc="http://schemas.microsoft.com/office/word/2010/wordprocessingCanvas" xmlns:cx="http://schemas.microsoft.com/office/drawing/2014/chartex" xmlns:cx1="http://schemas.microsoft.com/office/drawing/2015/9/8/chartex" xmlns:cx2="http://schemas.microsoft.com/office/drawing/2015/10/21/chartex" xmlns:cx3="http://schemas.microsoft.com/office/drawing/2016/5/9/chartex" xmlns:cx4="http://schemas.microsoft.com/office/drawing/2016/5/10/chartex" xmlns:cx5="http://schemas.microsoft.com/office/drawing/2016/5/11/chartex" xmlns:cx6="http://schemas.microsoft.com/office/drawing/2016/5/12/chartex" xmlns:cx7="http://schemas.microsoft.com/office/drawing/2016/5/13/chartex" xmlns:cx8="http://schemas.microsoft.com/office/drawing/2016/5/14/chartex" xmlns:mc="http://schemas.openxmlformats.org/markup-compatibility/2006" xmlns:aink="http://schemas.microsoft.com/office/drawing/2016/ink" xmlns:am3d="http://schemas.microsoft.com/office/drawing/2017/model3d" xmlns:o="urn:schemas-microsoft-com:office:office" xmlns:oel="http://schemas.microsoft.com/office/2019/extlst" xmlns:r="http://schemas.openxmlformats.org/officeDocument/2006/relationships" xmlns:m="http://schemas.openxmlformats.org/officeDocument/2006/math" xmlns:v="urn:schemas-microsoft-com:vml" xmlns:wp14="http://schemas.microsoft.com/office/word/2010/wordprocessingDrawing" xmlns:wp="http://schemas.openxmlformats.org/drawingml/2006/wordprocessingDrawing" xmlns:w10="urn:schemas-microsoft-com:office:word" xmlns:w="http://schemas.openxmlformats.org/wordprocessingml/2006/main" xmlns:w14="http://schemas.microsoft.com/office/word/2010/wordml" xmlns:w15="http://schemas.microsoft.com/office/word/2012/wordml" xmlns:w16cex="http://schemas.microsoft.com/office/word/2018/wordml/cex" xmlns:w16cid="http://schemas.microsoft.com/office/word/2016/wordml/cid" xmlns:w16="http://schemas.microsoft.com/office/word/2018/wordml" xmlns:w16sdtdh="http://schemas.microsoft.com/office/word/2020/wordml/sdtdatahash" xmlns:w16se="http://schemas.microsoft.com/office/word/2015/wordml/symex" xmlns:wpg="http://schemas.microsoft.com/office/word/2010/wordprocessingGroup" xmlns:wpi="http://schemas.microsoft.com/office/word/2010/wordprocessingInk" xmlns:wne="http://schemas.microsoft.com/office/word/2006/wordml" xmlns:wps="http://schemas.microsoft.com/office/word/2010/wordprocessingShape" mc:Ignorable="w14 w15 w16se w16cid w16 w16cex w16sdtdh wp14">
   <w:body>
     <w:p>
       <w:pPr>
@@ -2104,31 +2104,31 @@
           <w:sz w:val="24"/>
           <w:szCs w:val="24"/>
         </w:rPr>
-        <w:t>to include a ditransitive verb (</w:t>
-      </w:r>
-      <w:commentRangeStart w:id="0"/>
-      <w:r>
-        <w:rPr>
-          <w:rFonts w:ascii="Arial" w:hAnsi="Arial" w:cs="Arial"/>
-          <w:sz w:val="24"/>
-          <w:szCs w:val="24"/>
-        </w:rPr>
-        <w:t>for stimuli with lexical fragments</w:t>
-      </w:r>
-      <w:commentRangeEnd w:id="0"/>
-      <w:r>
-        <w:rPr>
-          <w:rStyle w:val="Kommentarzeichen"/>
-        </w:rPr>
-        <w:commentReference w:id="0"/>
-      </w:r>
-      <w:r>
-        <w:rPr>
-          <w:rFonts w:ascii="Arial" w:hAnsi="Arial" w:cs="Arial"/>
-          <w:sz w:val="24"/>
-          <w:szCs w:val="24"/>
-        </w:rPr>
-        <w:t>)</w:t>
+        <w:t>to include ditransitive verb</w:t>
+      </w:r>
+      <w:r>
+        <w:rPr>
+          <w:rFonts w:ascii="Arial" w:hAnsi="Arial" w:cs="Arial"/>
+          <w:sz w:val="24"/>
+          <w:szCs w:val="24"/>
+        </w:rPr>
+        <w:t>s</w:t>
+      </w:r>
+      <w:r>
+        <w:rPr>
+          <w:rFonts w:ascii="Arial" w:hAnsi="Arial" w:cs="Arial"/>
+          <w:sz w:val="24"/>
+          <w:szCs w:val="24"/>
+        </w:rPr>
+        <w:t xml:space="preserve"> for stimuli with lexical fragments</w:t>
+      </w:r>
+      <w:r>
+        <w:rPr>
+          <w:rFonts w:ascii="Arial" w:hAnsi="Arial" w:cs="Arial"/>
+          <w:sz w:val="24"/>
+          <w:szCs w:val="24"/>
+        </w:rPr>
+        <w:t xml:space="preserve"> and transitive verbs for stimuli with functional fragments to maintain a similar sentence length</w:t>
       </w:r>
     </w:p>
     <w:p>
@@ -2262,7 +2262,6 @@
         </w:rPr>
         <w:t>ähm</w:t>
       </w:r>
-      <w:proofErr w:type="spellStart"/>
       <w:r>
         <w:rPr>
           <w:rFonts w:ascii="Arial" w:hAnsi="Arial" w:cs="Arial"/>
@@ -2270,37 +2269,7 @@
           <w:sz w:val="24"/>
           <w:szCs w:val="24"/>
         </w:rPr>
-        <w:t>ähm</w:t>
-      </w:r>
-      <w:proofErr w:type="spellEnd"/>
-      <w:r>
-        <w:rPr>
-          <w:rFonts w:ascii="Arial" w:hAnsi="Arial" w:cs="Arial"/>
-          <w:i/>
-          <w:sz w:val="24"/>
-          <w:szCs w:val="24"/>
-        </w:rPr>
-        <w:t xml:space="preserve">, </w:t>
-      </w:r>
-      <w:proofErr w:type="spellStart"/>
-      <w:r>
-        <w:rPr>
-          <w:rFonts w:ascii="Arial" w:hAnsi="Arial" w:cs="Arial"/>
-          <w:i/>
-          <w:sz w:val="24"/>
-          <w:szCs w:val="24"/>
-        </w:rPr>
-        <w:t>hä</w:t>
-      </w:r>
-      <w:proofErr w:type="spellEnd"/>
-      <w:r>
-        <w:rPr>
-          <w:rFonts w:ascii="Arial" w:hAnsi="Arial" w:cs="Arial"/>
-          <w:i/>
-          <w:sz w:val="24"/>
-          <w:szCs w:val="24"/>
-        </w:rPr>
-        <w:t xml:space="preserve">, </w:t>
+        <w:t xml:space="preserve">ähm, hä, </w:t>
       </w:r>
       <w:r>
         <w:rPr>
@@ -2380,7 +2349,7 @@
           <w:szCs w:val="24"/>
         </w:rPr>
       </w:pPr>
-      <w:commentRangeStart w:id="1"/>
+      <w:commentRangeStart w:id="0"/>
       <w:r>
         <w:rPr>
           <w:rFonts w:ascii="Arial" w:hAnsi="Arial" w:cs="Arial"/>
@@ -2397,7 +2366,6 @@
         </w:rPr>
         <w:t xml:space="preserve"> sentences with contrastive focus on </w:t>
       </w:r>
-      <w:proofErr w:type="spellStart"/>
       <w:r>
         <w:rPr>
           <w:rFonts w:ascii="Arial" w:hAnsi="Arial" w:cs="Arial"/>
@@ -2405,29 +2373,8 @@
           <w:sz w:val="24"/>
           <w:szCs w:val="24"/>
         </w:rPr>
-        <w:t>trotz</w:t>
-      </w:r>
-      <w:proofErr w:type="spellEnd"/>
-      <w:r>
-        <w:rPr>
-          <w:rFonts w:ascii="Arial" w:hAnsi="Arial" w:cs="Arial"/>
-          <w:i/>
-          <w:sz w:val="24"/>
-          <w:szCs w:val="24"/>
-        </w:rPr>
-        <w:t>/</w:t>
-      </w:r>
-      <w:proofErr w:type="spellStart"/>
-      <w:r>
-        <w:rPr>
-          <w:rFonts w:ascii="Arial" w:hAnsi="Arial" w:cs="Arial"/>
-          <w:i/>
-          <w:sz w:val="24"/>
-          <w:szCs w:val="24"/>
-        </w:rPr>
-        <w:t>wegen</w:t>
-      </w:r>
-      <w:proofErr w:type="spellEnd"/>
+        <w:t>trotz/wegen</w:t>
+      </w:r>
     </w:p>
     <w:p>
       <w:pPr>
@@ -2500,7 +2447,6 @@
         </w:rPr>
         <w:t xml:space="preserve"> sentences with contrastive focus on </w:t>
       </w:r>
-      <w:proofErr w:type="spellStart"/>
       <w:r>
         <w:rPr>
           <w:rFonts w:ascii="Arial" w:hAnsi="Arial" w:cs="Arial"/>
@@ -2509,31 +2455,8 @@
           <w:sz w:val="24"/>
           <w:szCs w:val="24"/>
         </w:rPr>
-        <w:t>mit</w:t>
-      </w:r>
-      <w:proofErr w:type="spellEnd"/>
-      <w:r>
-        <w:rPr>
-          <w:rFonts w:ascii="Arial" w:hAnsi="Arial" w:cs="Arial"/>
-          <w:i/>
-          <w:iCs/>
-          <w:sz w:val="24"/>
-          <w:szCs w:val="24"/>
-        </w:rPr>
-        <w:t>/</w:t>
-      </w:r>
-      <w:proofErr w:type="spellStart"/>
-      <w:r>
-        <w:rPr>
-          <w:rFonts w:ascii="Arial" w:hAnsi="Arial" w:cs="Arial"/>
-          <w:i/>
-          <w:iCs/>
-          <w:sz w:val="24"/>
-          <w:szCs w:val="24"/>
-        </w:rPr>
-        <w:t>ohne</w:t>
-      </w:r>
-      <w:proofErr w:type="spellEnd"/>
+        <w:t>mit/ohne</w:t>
+      </w:r>
     </w:p>
     <w:p>
       <w:pPr>
@@ -2565,7 +2488,6 @@
         </w:rPr>
         <w:t xml:space="preserve"> sentence with contrastive focus on </w:t>
       </w:r>
-      <w:proofErr w:type="spellStart"/>
       <w:r>
         <w:rPr>
           <w:rFonts w:ascii="Arial" w:hAnsi="Arial" w:cs="Arial"/>
@@ -2574,18 +2496,7 @@
           <w:sz w:val="24"/>
           <w:szCs w:val="24"/>
         </w:rPr>
-        <w:t>gegen</w:t>
-      </w:r>
-      <w:proofErr w:type="spellEnd"/>
-      <w:r>
-        <w:rPr>
-          <w:rFonts w:ascii="Arial" w:hAnsi="Arial" w:cs="Arial"/>
-          <w:i/>
-          <w:iCs/>
-          <w:sz w:val="24"/>
-          <w:szCs w:val="24"/>
-        </w:rPr>
-        <w:t>/für</w:t>
+        <w:t>gegen/für</w:t>
       </w:r>
     </w:p>
     <w:p>
@@ -2659,20 +2570,8 @@
           <w:sz w:val="24"/>
           <w:szCs w:val="24"/>
         </w:rPr>
-        <w:t>vor/</w:t>
-      </w:r>
-      <w:proofErr w:type="spellStart"/>
-      <w:r>
-        <w:rPr>
-          <w:rFonts w:ascii="Arial" w:hAnsi="Arial" w:cs="Arial"/>
-          <w:i/>
-          <w:iCs/>
-          <w:sz w:val="24"/>
-          <w:szCs w:val="24"/>
-        </w:rPr>
-        <w:t>nach</w:t>
-      </w:r>
-      <w:proofErr w:type="spellEnd"/>
+        <w:t>vor/nach</w:t>
+      </w:r>
     </w:p>
     <w:p>
       <w:pPr>
@@ -2696,7 +2595,6 @@
         </w:rPr>
         <w:t xml:space="preserve">1 sentence with contrastive focus on </w:t>
       </w:r>
-      <w:proofErr w:type="spellStart"/>
       <w:r>
         <w:rPr>
           <w:rFonts w:ascii="Arial" w:hAnsi="Arial" w:cs="Arial"/>
@@ -2705,31 +2603,8 @@
           <w:sz w:val="24"/>
           <w:szCs w:val="24"/>
         </w:rPr>
-        <w:t>während</w:t>
-      </w:r>
-      <w:proofErr w:type="spellEnd"/>
-      <w:r>
-        <w:rPr>
-          <w:rFonts w:ascii="Arial" w:hAnsi="Arial" w:cs="Arial"/>
-          <w:i/>
-          <w:iCs/>
-          <w:sz w:val="24"/>
-          <w:szCs w:val="24"/>
-        </w:rPr>
-        <w:t>/</w:t>
-      </w:r>
-      <w:proofErr w:type="spellStart"/>
-      <w:r>
-        <w:rPr>
-          <w:rFonts w:ascii="Arial" w:hAnsi="Arial" w:cs="Arial"/>
-          <w:i/>
-          <w:iCs/>
-          <w:sz w:val="24"/>
-          <w:szCs w:val="24"/>
-        </w:rPr>
-        <w:t>nach</w:t>
-      </w:r>
-      <w:proofErr w:type="spellEnd"/>
+        <w:t>während/nach</w:t>
+      </w:r>
     </w:p>
     <w:p>
       <w:pPr>
@@ -2753,7 +2628,6 @@
         </w:rPr>
         <w:t xml:space="preserve">1 sentence with contrastive focus on </w:t>
       </w:r>
-      <w:proofErr w:type="spellStart"/>
       <w:r>
         <w:rPr>
           <w:rFonts w:ascii="Arial" w:hAnsi="Arial" w:cs="Arial"/>
@@ -2762,18 +2636,7 @@
           <w:sz w:val="24"/>
           <w:szCs w:val="24"/>
         </w:rPr>
-        <w:t>gegen</w:t>
-      </w:r>
-      <w:proofErr w:type="spellEnd"/>
-      <w:r>
-        <w:rPr>
-          <w:rFonts w:ascii="Arial" w:hAnsi="Arial" w:cs="Arial"/>
-          <w:i/>
-          <w:iCs/>
-          <w:sz w:val="24"/>
-          <w:szCs w:val="24"/>
-        </w:rPr>
-        <w:t>/für</w:t>
+        <w:t>gegen/für</w:t>
       </w:r>
     </w:p>
     <w:p>
@@ -2798,7 +2661,6 @@
         </w:rPr>
         <w:t xml:space="preserve">1 sentence with contrastive focus on </w:t>
       </w:r>
-      <w:proofErr w:type="spellStart"/>
       <w:r>
         <w:rPr>
           <w:rFonts w:ascii="Arial" w:hAnsi="Arial" w:cs="Arial"/>
@@ -2807,18 +2669,7 @@
           <w:sz w:val="24"/>
           <w:szCs w:val="24"/>
         </w:rPr>
-        <w:t>im</w:t>
-      </w:r>
-      <w:proofErr w:type="spellEnd"/>
-      <w:r>
-        <w:rPr>
-          <w:rFonts w:ascii="Arial" w:hAnsi="Arial" w:cs="Arial"/>
-          <w:i/>
-          <w:iCs/>
-          <w:sz w:val="24"/>
-          <w:szCs w:val="24"/>
-        </w:rPr>
-        <w:t>/vor</w:t>
+        <w:t>im/vor</w:t>
       </w:r>
     </w:p>
     <w:p>
@@ -2851,20 +2702,8 @@
           <w:sz w:val="24"/>
           <w:szCs w:val="24"/>
         </w:rPr>
-        <w:t>auf/</w:t>
-      </w:r>
-      <w:proofErr w:type="spellStart"/>
-      <w:r>
-        <w:rPr>
-          <w:rFonts w:ascii="Arial" w:hAnsi="Arial" w:cs="Arial"/>
-          <w:i/>
-          <w:iCs/>
-          <w:sz w:val="24"/>
-          <w:szCs w:val="24"/>
-        </w:rPr>
-        <w:t>neben</w:t>
-      </w:r>
-      <w:proofErr w:type="spellEnd"/>
+        <w:t>auf/neben</w:t>
+      </w:r>
     </w:p>
     <w:p>
       <w:pPr>
@@ -2888,7 +2727,6 @@
         </w:rPr>
         <w:t xml:space="preserve">1 sentence with contrastive focus on </w:t>
       </w:r>
-      <w:proofErr w:type="spellStart"/>
       <w:r>
         <w:rPr>
           <w:rFonts w:ascii="Arial" w:hAnsi="Arial" w:cs="Arial"/>
@@ -2897,39 +2735,40 @@
           <w:sz w:val="24"/>
           <w:szCs w:val="24"/>
         </w:rPr>
-        <w:t>neben</w:t>
-      </w:r>
-      <w:proofErr w:type="spellEnd"/>
-      <w:r>
-        <w:rPr>
-          <w:rFonts w:ascii="Arial" w:hAnsi="Arial" w:cs="Arial"/>
-          <w:i/>
-          <w:iCs/>
-          <w:sz w:val="24"/>
-          <w:szCs w:val="24"/>
-        </w:rPr>
-        <w:t>/</w:t>
-      </w:r>
-      <w:proofErr w:type="spellStart"/>
-      <w:r>
-        <w:rPr>
-          <w:rFonts w:ascii="Arial" w:hAnsi="Arial" w:cs="Arial"/>
-          <w:i/>
-          <w:iCs/>
-          <w:sz w:val="24"/>
-          <w:szCs w:val="24"/>
-        </w:rPr>
-        <w:t>gegenüber</w:t>
-      </w:r>
-      <w:commentRangeEnd w:id="1"/>
-      <w:proofErr w:type="spellEnd"/>
+        <w:t>neben/gegenüber</w:t>
+      </w:r>
+      <w:commentRangeEnd w:id="0"/>
       <w:r>
         <w:rPr>
           <w:rStyle w:val="Kommentarzeichen"/>
           <w:i/>
           <w:iCs/>
         </w:rPr>
-        <w:commentReference w:id="1"/>
+        <w:commentReference w:id="0"/>
+      </w:r>
+    </w:p>
+    <w:p>
+      <w:pPr>
+        <w:pStyle w:val="Listenabsatz"/>
+        <w:numPr>
+          <w:ilvl w:val="1"/>
+          <w:numId w:val="1"/>
+        </w:numPr>
+        <w:spacing w:after="0" w:line="276" w:lineRule="auto"/>
+        <w:rPr>
+          <w:rFonts w:ascii="Arial" w:hAnsi="Arial" w:cs="Arial"/>
+          <w:sz w:val="24"/>
+          <w:szCs w:val="24"/>
+        </w:rPr>
+      </w:pPr>
+      <w:r>
+        <w:rPr>
+          <w:rFonts w:ascii="Arial" w:hAnsi="Arial" w:cs="Arial"/>
+          <w:iCs/>
+          <w:sz w:val="24"/>
+          <w:szCs w:val="24"/>
+        </w:rPr>
+        <w:t>Change it to 5 sentences with vor/nach, 5 sentences with mit/ohne, and 5 sentences with ab/bis</w:t>
       </w:r>
     </w:p>
     <w:p>
@@ -3009,7 +2848,6 @@
           <w:rFonts w:ascii="Arial" w:hAnsi="Arial" w:cs="Arial"/>
           <w:sz w:val="24"/>
           <w:szCs w:val="24"/>
-          <w:lang w:val="de-DE"/>
         </w:rPr>
         <w:t xml:space="preserve"> </w:t>
       </w:r>
@@ -3018,7 +2856,6 @@
           <w:rFonts w:ascii="Arial" w:hAnsi="Arial" w:cs="Arial"/>
           <w:sz w:val="24"/>
           <w:szCs w:val="24"/>
-          <w:lang w:val="de-DE"/>
         </w:rPr>
         <w:tab/>
       </w:r>
@@ -3236,7 +3073,7 @@
         </w:rPr>
         <w:t xml:space="preserve">Peter hat </w:t>
       </w:r>
-      <w:commentRangeStart w:id="2"/>
+      <w:commentRangeStart w:id="1"/>
       <w:r>
         <w:rPr>
           <w:rFonts w:ascii="Arial" w:hAnsi="Arial" w:cs="Arial"/>
@@ -3246,12 +3083,12 @@
         </w:rPr>
         <w:t xml:space="preserve">dem </w:t>
       </w:r>
-      <w:commentRangeEnd w:id="2"/>
+      <w:commentRangeEnd w:id="1"/>
       <w:r>
         <w:rPr>
           <w:rStyle w:val="Kommentarzeichen"/>
         </w:rPr>
-        <w:commentReference w:id="2"/>
+        <w:commentReference w:id="1"/>
       </w:r>
       <w:r>
         <w:rPr>
@@ -3351,6 +3188,7 @@
           <w:szCs w:val="24"/>
           <w:lang w:val="de-DE"/>
         </w:rPr>
+        <w:lastRenderedPageBreak/>
         <w:t xml:space="preserve"> </w:t>
       </w:r>
       <w:r>
@@ -3460,7 +3298,6 @@
           <w:szCs w:val="24"/>
           <w:lang w:val="de-DE"/>
         </w:rPr>
-        <w:lastRenderedPageBreak/>
         <w:t xml:space="preserve"> </w:t>
       </w:r>
       <w:r>
@@ -4523,6 +4360,7 @@
           <w:szCs w:val="24"/>
           <w:lang w:val="de-DE"/>
         </w:rPr>
+        <w:lastRenderedPageBreak/>
         <w:t>Peter hat seinem ENKELKIND ein Fahrrad geschenkt.</w:t>
       </w:r>
     </w:p>
@@ -4622,7 +4460,6 @@
           <w:szCs w:val="24"/>
           <w:lang w:val="de-DE"/>
         </w:rPr>
-        <w:lastRenderedPageBreak/>
         <w:t>Peter hat seinem TRAINER Feedback gegeben.</w:t>
       </w:r>
     </w:p>
@@ -5923,6 +5760,7 @@
           <w:szCs w:val="24"/>
           <w:lang w:val="de-DE"/>
         </w:rPr>
+        <w:lastRenderedPageBreak/>
         <w:t>Peter hat während seinem Spaziergang seinen CHEF angerufen.</w:t>
       </w:r>
     </w:p>
@@ -6013,7 +5851,6 @@
           <w:szCs w:val="24"/>
           <w:lang w:val="de-DE"/>
         </w:rPr>
-        <w:lastRenderedPageBreak/>
         <w:t>Peter hat gegen die Erneuerung der BRÜCKE gestimmt.</w:t>
       </w:r>
     </w:p>
@@ -6509,7 +6346,6 @@
         </w:rPr>
         <w:t xml:space="preserve">Nein, HINTER dem </w:t>
       </w:r>
-      <w:proofErr w:type="spellStart"/>
       <w:r>
         <w:rPr>
           <w:rFonts w:ascii="Arial" w:hAnsi="Arial" w:cs="Arial"/>
@@ -6518,7 +6354,6 @@
         </w:rPr>
         <w:t>Sandkasten</w:t>
       </w:r>
-      <w:proofErr w:type="spellEnd"/>
       <w:r>
         <w:rPr>
           <w:rFonts w:ascii="Arial" w:hAnsi="Arial" w:cs="Arial"/>
@@ -6672,7 +6507,6 @@
           <w:rFonts w:ascii="Arial" w:eastAsia="Times New Roman" w:hAnsi="Arial" w:cs="Arial"/>
           <w:sz w:val="24"/>
           <w:szCs w:val="24"/>
-          <w:lang w:val="de-DE"/>
           <w14:ligatures w14:val="none"/>
         </w:rPr>
         <w:t xml:space="preserve"> </w:t>
@@ -6682,10 +6516,18 @@
           <w:rFonts w:ascii="Arial" w:eastAsia="Times New Roman" w:hAnsi="Arial" w:cs="Arial"/>
           <w:sz w:val="24"/>
           <w:szCs w:val="24"/>
-          <w:lang w:val="de-DE"/>
-          <w14:ligatures w14:val="none"/>
-        </w:rPr>
-        <w:tab/>
+          <w14:ligatures w14:val="none"/>
+        </w:rPr>
+        <w:tab/>
+      </w:r>
+      <w:r>
+        <w:rPr>
+          <w:rFonts w:ascii="Arial" w:eastAsia="Times New Roman" w:hAnsi="Arial" w:cs="Arial"/>
+          <w:sz w:val="24"/>
+          <w:szCs w:val="24"/>
+          <w:lang w:val="de-DE"/>
+          <w14:ligatures w14:val="none"/>
+        </w:rPr>
         <w:t xml:space="preserve">A1 </w:t>
       </w:r>
       <w:r>
@@ -7482,6 +7324,7 @@
           <w:lang w:val="de-DE"/>
           <w14:ligatures w14:val="none"/>
         </w:rPr>
+        <w:lastRenderedPageBreak/>
         <w:t xml:space="preserve"> </w:t>
       </w:r>
       <w:r>
@@ -7735,7 +7578,6 @@
           <w:lang w:val="de-DE"/>
           <w14:ligatures w14:val="none"/>
         </w:rPr>
-        <w:lastRenderedPageBreak/>
         <w:t xml:space="preserve"> </w:t>
       </w:r>
       <w:r>
@@ -8000,29 +7842,7 @@
           <w:lang w:val="de-DE"/>
           <w14:ligatures w14:val="none"/>
         </w:rPr>
-        <w:t xml:space="preserve">Nein, er hat sich gefreut, </w:t>
-      </w:r>
-      <w:proofErr w:type="gramStart"/>
-      <w:r>
-        <w:rPr>
-          <w:rFonts w:ascii="Arial" w:eastAsia="Times New Roman" w:hAnsi="Arial" w:cs="Arial"/>
-          <w:sz w:val="24"/>
-          <w:szCs w:val="24"/>
-          <w:lang w:val="de-DE"/>
-          <w14:ligatures w14:val="none"/>
-        </w:rPr>
-        <w:t>weil</w:t>
-      </w:r>
-      <w:proofErr w:type="gramEnd"/>
-      <w:r>
-        <w:rPr>
-          <w:rFonts w:ascii="Arial" w:eastAsia="Times New Roman" w:hAnsi="Arial" w:cs="Arial"/>
-          <w:sz w:val="24"/>
-          <w:szCs w:val="24"/>
-          <w:lang w:val="de-DE"/>
-          <w14:ligatures w14:val="none"/>
-        </w:rPr>
-        <w:t xml:space="preserve"> Maria hat Geschenke mitgebracht.</w:t>
+        <w:t>Nein, er hat sich gefreut, weil Maria hat Geschenke mitgebracht.</w:t>
       </w:r>
     </w:p>
     <w:p>
@@ -9807,7 +9627,6 @@
         </w:rPr>
         <w:t xml:space="preserve"> </w:t>
       </w:r>
-      <w:proofErr w:type="gramStart"/>
       <w:r>
         <w:rPr>
           <w:rFonts w:ascii="Arial" w:eastAsia="Times New Roman" w:hAnsi="Arial" w:cs="Arial"/>
@@ -9818,7 +9637,6 @@
         </w:rPr>
         <w:t>lebt</w:t>
       </w:r>
-      <w:proofErr w:type="gramEnd"/>
       <w:r>
         <w:rPr>
           <w:rFonts w:ascii="Arial" w:eastAsia="Times New Roman" w:hAnsi="Arial" w:cs="Arial"/>
@@ -10196,6 +10014,7 @@
           <w:lang w:val="de-DE"/>
           <w14:ligatures w14:val="none"/>
         </w:rPr>
+        <w:lastRenderedPageBreak/>
         <w:t>Ja, ein Fahrrad in die Schule zum Fahren.</w:t>
       </w:r>
     </w:p>
@@ -10316,7 +10135,6 @@
           <w:lang w:val="de-DE"/>
           <w14:ligatures w14:val="none"/>
         </w:rPr>
-        <w:lastRenderedPageBreak/>
         <w:t>E5</w:t>
       </w:r>
       <w:r>
@@ -10597,18 +10415,7 @@
           <w:lang w:val="de-DE"/>
           <w14:ligatures w14:val="none"/>
         </w:rPr>
-        <w:t xml:space="preserve">, da gerechnet mit hat </w:t>
-      </w:r>
-      <w:proofErr w:type="gramStart"/>
-      <w:r>
-        <w:rPr>
-          <w:rFonts w:ascii="Arial" w:eastAsia="Times New Roman" w:hAnsi="Arial" w:cs="Arial"/>
-          <w:sz w:val="24"/>
-          <w:szCs w:val="24"/>
-          <w:lang w:val="de-DE"/>
-          <w14:ligatures w14:val="none"/>
-        </w:rPr>
-        <w:t xml:space="preserve">der </w:t>
+        <w:t xml:space="preserve">, da gerechnet mit hat der </w:t>
       </w:r>
       <w:r>
         <w:rPr>
@@ -10620,7 +10427,6 @@
         </w:rPr>
         <w:t>Franz</w:t>
       </w:r>
-      <w:proofErr w:type="gramEnd"/>
       <w:r>
         <w:rPr>
           <w:rFonts w:ascii="Arial" w:eastAsia="Times New Roman" w:hAnsi="Arial" w:cs="Arial"/>
@@ -10649,24 +10455,8 @@
 </file>
 
 <file path=word/comments.xml><?xml version="1.0" encoding="utf-8"?>
-<w:comments xmlns:wpc="http://schemas.microsoft.com/office/word/2010/wordprocessingCanvas" xmlns:cx="http://schemas.microsoft.com/office/drawing/2014/chartex" xmlns:cx1="http://schemas.microsoft.com/office/drawing/2015/9/8/chartex" xmlns:cx2="http://schemas.microsoft.com/office/drawing/2015/10/21/chartex" xmlns:cx3="http://schemas.microsoft.com/office/drawing/2016/5/9/chartex" xmlns:cx4="http://schemas.microsoft.com/office/drawing/2016/5/10/chartex" xmlns:cx5="http://schemas.microsoft.com/office/drawing/2016/5/11/chartex" xmlns:cx6="http://schemas.microsoft.com/office/drawing/2016/5/12/chartex" xmlns:cx7="http://schemas.microsoft.com/office/drawing/2016/5/13/chartex" xmlns:cx8="http://schemas.microsoft.com/office/drawing/2016/5/14/chartex" xmlns:mc="http://schemas.openxmlformats.org/markup-compatibility/2006" xmlns:aink="http://schemas.microsoft.com/office/drawing/2016/ink" xmlns:am3d="http://schemas.microsoft.com/office/drawing/2017/model3d" xmlns:o="urn:schemas-microsoft-com:office:office" xmlns:oel="http://schemas.microsoft.com/office/2019/extlst" xmlns:r="http://schemas.openxmlformats.org/officeDocument/2006/relationships" xmlns:m="http://schemas.openxmlformats.org/officeDocument/2006/math" xmlns:v="urn:schemas-microsoft-com:vml" xmlns:wp14="http://schemas.microsoft.com/office/word/2010/wordprocessingDrawing" xmlns:wp="http://schemas.openxmlformats.org/drawingml/2006/wordprocessingDrawing" xmlns:w10="urn:schemas-microsoft-com:office:word" xmlns:w="http://schemas.openxmlformats.org/wordprocessingml/2006/main" xmlns:w14="http://schemas.microsoft.com/office/word/2010/wordml" xmlns:w15="http://schemas.microsoft.com/office/word/2012/wordml" xmlns:w16cex="http://schemas.microsoft.com/office/word/2018/wordml/cex" xmlns:w16cid="http://schemas.microsoft.com/office/word/2016/wordml/cid" xmlns:w16="http://schemas.microsoft.com/office/word/2018/wordml" xmlns:w16du="http://schemas.microsoft.com/office/word/2023/wordml/word16du" xmlns:w16sdtdh="http://schemas.microsoft.com/office/word/2020/wordml/sdtdatahash" xmlns:w16se="http://schemas.microsoft.com/office/word/2015/wordml/symex" xmlns:wpg="http://schemas.microsoft.com/office/word/2010/wordprocessingGroup" xmlns:wpi="http://schemas.microsoft.com/office/word/2010/wordprocessingInk" xmlns:wne="http://schemas.microsoft.com/office/word/2006/wordml" xmlns:wps="http://schemas.microsoft.com/office/word/2010/wordprocessingShape" mc:Ignorable="w14 w15 w16se w16cid w16 w16cex w16sdtdh wp14">
-  <w:comment w:id="0" w:author="Miriam Schiele" w:date="2023-06-11T11:43:00Z" w:initials="MS">
-    <w:p>
-      <w:pPr>
-        <w:pStyle w:val="Kommentartext"/>
-      </w:pPr>
-      <w:r>
-        <w:rPr>
-          <w:rStyle w:val="Kommentarzeichen"/>
-        </w:rPr>
-        <w:annotationRef/>
-      </w:r>
-      <w:r>
-        <w:t xml:space="preserve">1. I chose to include transitive verbs in the stimuli with functional fragments to maintain a similar sentence length, since they already include a prepositional phrase. Would it be better if stimuli with functional fragments also included ditransitive verbs to maintain consistency across stimuli? </w:t>
-      </w:r>
-    </w:p>
-  </w:comment>
-  <w:comment w:id="1" w:author="Miriam Schiele" w:date="2023-06-11T12:16:00Z" w:initials="MS">
+<w:comments xmlns:wpc="http://schemas.microsoft.com/office/word/2010/wordprocessingCanvas" xmlns:cx="http://schemas.microsoft.com/office/drawing/2014/chartex" xmlns:cx1="http://schemas.microsoft.com/office/drawing/2015/9/8/chartex" xmlns:cx2="http://schemas.microsoft.com/office/drawing/2015/10/21/chartex" xmlns:cx3="http://schemas.microsoft.com/office/drawing/2016/5/9/chartex" xmlns:cx4="http://schemas.microsoft.com/office/drawing/2016/5/10/chartex" xmlns:cx5="http://schemas.microsoft.com/office/drawing/2016/5/11/chartex" xmlns:cx6="http://schemas.microsoft.com/office/drawing/2016/5/12/chartex" xmlns:cx7="http://schemas.microsoft.com/office/drawing/2016/5/13/chartex" xmlns:cx8="http://schemas.microsoft.com/office/drawing/2016/5/14/chartex" xmlns:mc="http://schemas.openxmlformats.org/markup-compatibility/2006" xmlns:aink="http://schemas.microsoft.com/office/drawing/2016/ink" xmlns:am3d="http://schemas.microsoft.com/office/drawing/2017/model3d" xmlns:o="urn:schemas-microsoft-com:office:office" xmlns:oel="http://schemas.microsoft.com/office/2019/extlst" xmlns:r="http://schemas.openxmlformats.org/officeDocument/2006/relationships" xmlns:m="http://schemas.openxmlformats.org/officeDocument/2006/math" xmlns:v="urn:schemas-microsoft-com:vml" xmlns:wp14="http://schemas.microsoft.com/office/word/2010/wordprocessingDrawing" xmlns:wp="http://schemas.openxmlformats.org/drawingml/2006/wordprocessingDrawing" xmlns:w10="urn:schemas-microsoft-com:office:word" xmlns:w="http://schemas.openxmlformats.org/wordprocessingml/2006/main" xmlns:w14="http://schemas.microsoft.com/office/word/2010/wordml" xmlns:w15="http://schemas.microsoft.com/office/word/2012/wordml" xmlns:w16cex="http://schemas.microsoft.com/office/word/2018/wordml/cex" xmlns:w16cid="http://schemas.microsoft.com/office/word/2016/wordml/cid" xmlns:w16="http://schemas.microsoft.com/office/word/2018/wordml" xmlns:w16sdtdh="http://schemas.microsoft.com/office/word/2020/wordml/sdtdatahash" xmlns:w16se="http://schemas.microsoft.com/office/word/2015/wordml/symex" xmlns:wpg="http://schemas.microsoft.com/office/word/2010/wordprocessingGroup" xmlns:wpi="http://schemas.microsoft.com/office/word/2010/wordprocessingInk" xmlns:wne="http://schemas.microsoft.com/office/word/2006/wordml" xmlns:wps="http://schemas.microsoft.com/office/word/2010/wordprocessingShape" mc:Ignorable="w14 w15 w16se w16cid w16 w16cex w16sdtdh wp14">
+  <w:comment w:id="0" w:author="Miriam Schiele" w:date="2023-06-11T12:16:00Z" w:initials="MS">
     <w:p>
       <w:pPr>
         <w:pStyle w:val="Kommentartext"/>
@@ -10709,7 +10499,7 @@
       </w:r>
     </w:p>
   </w:comment>
-  <w:comment w:id="2" w:author="Miriam Schiele" w:date="2023-06-11T11:40:00Z" w:initials="MS">
+  <w:comment w:id="1" w:author="Miriam Schiele" w:date="2023-06-11T11:40:00Z" w:initials="MS">
     <w:p>
       <w:pPr>
         <w:pStyle w:val="Kommentartext"/>
@@ -10739,31 +10529,28 @@
 </file>
 
 <file path=word/commentsExtended.xml><?xml version="1.0" encoding="utf-8"?>
-<w15:commentsEx xmlns:wpc="http://schemas.microsoft.com/office/word/2010/wordprocessingCanvas" xmlns:cx="http://schemas.microsoft.com/office/drawing/2014/chartex" xmlns:cx1="http://schemas.microsoft.com/office/drawing/2015/9/8/chartex" xmlns:cx2="http://schemas.microsoft.com/office/drawing/2015/10/21/chartex" xmlns:cx3="http://schemas.microsoft.com/office/drawing/2016/5/9/chartex" xmlns:cx4="http://schemas.microsoft.com/office/drawing/2016/5/10/chartex" xmlns:cx5="http://schemas.microsoft.com/office/drawing/2016/5/11/chartex" xmlns:cx6="http://schemas.microsoft.com/office/drawing/2016/5/12/chartex" xmlns:cx7="http://schemas.microsoft.com/office/drawing/2016/5/13/chartex" xmlns:cx8="http://schemas.microsoft.com/office/drawing/2016/5/14/chartex" xmlns:mc="http://schemas.openxmlformats.org/markup-compatibility/2006" xmlns:aink="http://schemas.microsoft.com/office/drawing/2016/ink" xmlns:am3d="http://schemas.microsoft.com/office/drawing/2017/model3d" xmlns:o="urn:schemas-microsoft-com:office:office" xmlns:oel="http://schemas.microsoft.com/office/2019/extlst" xmlns:r="http://schemas.openxmlformats.org/officeDocument/2006/relationships" xmlns:m="http://schemas.openxmlformats.org/officeDocument/2006/math" xmlns:v="urn:schemas-microsoft-com:vml" xmlns:wp14="http://schemas.microsoft.com/office/word/2010/wordprocessingDrawing" xmlns:wp="http://schemas.openxmlformats.org/drawingml/2006/wordprocessingDrawing" xmlns:w10="urn:schemas-microsoft-com:office:word" xmlns:w="http://schemas.openxmlformats.org/wordprocessingml/2006/main" xmlns:w14="http://schemas.microsoft.com/office/word/2010/wordml" xmlns:w15="http://schemas.microsoft.com/office/word/2012/wordml" xmlns:w16cex="http://schemas.microsoft.com/office/word/2018/wordml/cex" xmlns:w16cid="http://schemas.microsoft.com/office/word/2016/wordml/cid" xmlns:w16="http://schemas.microsoft.com/office/word/2018/wordml" xmlns:w16du="http://schemas.microsoft.com/office/word/2023/wordml/word16du" xmlns:w16sdtdh="http://schemas.microsoft.com/office/word/2020/wordml/sdtdatahash" xmlns:w16se="http://schemas.microsoft.com/office/word/2015/wordml/symex" xmlns:wpg="http://schemas.microsoft.com/office/word/2010/wordprocessingGroup" xmlns:wpi="http://schemas.microsoft.com/office/word/2010/wordprocessingInk" xmlns:wne="http://schemas.microsoft.com/office/word/2006/wordml" xmlns:wps="http://schemas.microsoft.com/office/word/2010/wordprocessingShape" mc:Ignorable="w14 w15 w16se w16cid w16 w16cex w16sdtdh wp14">
-  <w15:commentEx w15:paraId="3225EED9" w15:done="0"/>
+<w15:commentsEx xmlns:wpc="http://schemas.microsoft.com/office/word/2010/wordprocessingCanvas" xmlns:cx="http://schemas.microsoft.com/office/drawing/2014/chartex" xmlns:cx1="http://schemas.microsoft.com/office/drawing/2015/9/8/chartex" xmlns:cx2="http://schemas.microsoft.com/office/drawing/2015/10/21/chartex" xmlns:cx3="http://schemas.microsoft.com/office/drawing/2016/5/9/chartex" xmlns:cx4="http://schemas.microsoft.com/office/drawing/2016/5/10/chartex" xmlns:cx5="http://schemas.microsoft.com/office/drawing/2016/5/11/chartex" xmlns:cx6="http://schemas.microsoft.com/office/drawing/2016/5/12/chartex" xmlns:cx7="http://schemas.microsoft.com/office/drawing/2016/5/13/chartex" xmlns:cx8="http://schemas.microsoft.com/office/drawing/2016/5/14/chartex" xmlns:mc="http://schemas.openxmlformats.org/markup-compatibility/2006" xmlns:aink="http://schemas.microsoft.com/office/drawing/2016/ink" xmlns:am3d="http://schemas.microsoft.com/office/drawing/2017/model3d" xmlns:o="urn:schemas-microsoft-com:office:office" xmlns:oel="http://schemas.microsoft.com/office/2019/extlst" xmlns:r="http://schemas.openxmlformats.org/officeDocument/2006/relationships" xmlns:m="http://schemas.openxmlformats.org/officeDocument/2006/math" xmlns:v="urn:schemas-microsoft-com:vml" xmlns:wp14="http://schemas.microsoft.com/office/word/2010/wordprocessingDrawing" xmlns:wp="http://schemas.openxmlformats.org/drawingml/2006/wordprocessingDrawing" xmlns:w10="urn:schemas-microsoft-com:office:word" xmlns:w="http://schemas.openxmlformats.org/wordprocessingml/2006/main" xmlns:w14="http://schemas.microsoft.com/office/word/2010/wordml" xmlns:w15="http://schemas.microsoft.com/office/word/2012/wordml" xmlns:w16cex="http://schemas.microsoft.com/office/word/2018/wordml/cex" xmlns:w16cid="http://schemas.microsoft.com/office/word/2016/wordml/cid" xmlns:w16="http://schemas.microsoft.com/office/word/2018/wordml" xmlns:w16sdtdh="http://schemas.microsoft.com/office/word/2020/wordml/sdtdatahash" xmlns:w16se="http://schemas.microsoft.com/office/word/2015/wordml/symex" xmlns:wpg="http://schemas.microsoft.com/office/word/2010/wordprocessingGroup" xmlns:wpi="http://schemas.microsoft.com/office/word/2010/wordprocessingInk" xmlns:wne="http://schemas.microsoft.com/office/word/2006/wordml" xmlns:wps="http://schemas.microsoft.com/office/word/2010/wordprocessingShape" mc:Ignorable="w14 w15 w16se w16cid w16 w16cex w16sdtdh wp14">
   <w15:commentEx w15:paraId="6EBE1CF8" w15:done="0"/>
   <w15:commentEx w15:paraId="2C499730" w15:done="0"/>
 </w15:commentsEx>
 </file>
 
 <file path=word/commentsExtensible.xml><?xml version="1.0" encoding="utf-8"?>
-<w16cex:commentsExtensible xmlns:wpc="http://schemas.microsoft.com/office/word/2010/wordprocessingCanvas" xmlns:cx="http://schemas.microsoft.com/office/drawing/2014/chartex" xmlns:cx1="http://schemas.microsoft.com/office/drawing/2015/9/8/chartex" xmlns:cx2="http://schemas.microsoft.com/office/drawing/2015/10/21/chartex" xmlns:cx3="http://schemas.microsoft.com/office/drawing/2016/5/9/chartex" xmlns:cx4="http://schemas.microsoft.com/office/drawing/2016/5/10/chartex" xmlns:cx5="http://schemas.microsoft.com/office/drawing/2016/5/11/chartex" xmlns:cx6="http://schemas.microsoft.com/office/drawing/2016/5/12/chartex" xmlns:cx7="http://schemas.microsoft.com/office/drawing/2016/5/13/chartex" xmlns:cx8="http://schemas.microsoft.com/office/drawing/2016/5/14/chartex" xmlns:mc="http://schemas.openxmlformats.org/markup-compatibility/2006" xmlns:aink="http://schemas.microsoft.com/office/drawing/2016/ink" xmlns:am3d="http://schemas.microsoft.com/office/drawing/2017/model3d" xmlns:o="urn:schemas-microsoft-com:office:office" xmlns:oel="http://schemas.microsoft.com/office/2019/extlst" xmlns:r="http://schemas.openxmlformats.org/officeDocument/2006/relationships" xmlns:m="http://schemas.openxmlformats.org/officeDocument/2006/math" xmlns:v="urn:schemas-microsoft-com:vml" xmlns:wp14="http://schemas.microsoft.com/office/word/2010/wordprocessingDrawing" xmlns:wp="http://schemas.openxmlformats.org/drawingml/2006/wordprocessingDrawing" xmlns:w10="urn:schemas-microsoft-com:office:word" xmlns:w="http://schemas.openxmlformats.org/wordprocessingml/2006/main" xmlns:w14="http://schemas.microsoft.com/office/word/2010/wordml" xmlns:w15="http://schemas.microsoft.com/office/word/2012/wordml" xmlns:w16cex="http://schemas.microsoft.com/office/word/2018/wordml/cex" xmlns:w16cid="http://schemas.microsoft.com/office/word/2016/wordml/cid" xmlns:w16="http://schemas.microsoft.com/office/word/2018/wordml" xmlns:w16du="http://schemas.microsoft.com/office/word/2023/wordml/word16du" xmlns:w16sdtdh="http://schemas.microsoft.com/office/word/2020/wordml/sdtdatahash" xmlns:w16se="http://schemas.microsoft.com/office/word/2015/wordml/symex" xmlns:wpg="http://schemas.microsoft.com/office/word/2010/wordprocessingGroup" xmlns:wpi="http://schemas.microsoft.com/office/word/2010/wordprocessingInk" xmlns:wne="http://schemas.microsoft.com/office/word/2006/wordml" xmlns:wps="http://schemas.microsoft.com/office/word/2010/wordprocessingShape" mc:Ignorable="w14 w15 w16se w16cid w16 w16cex w16sdtdh wp14">
-  <w16cex:commentExtensible w16cex:durableId="283031F5" w16cex:dateUtc="2023-06-11T09:43:00Z"/>
+<w16cex:commentsExtensible xmlns:wpc="http://schemas.microsoft.com/office/word/2010/wordprocessingCanvas" xmlns:cx="http://schemas.microsoft.com/office/drawing/2014/chartex" xmlns:cx1="http://schemas.microsoft.com/office/drawing/2015/9/8/chartex" xmlns:cx2="http://schemas.microsoft.com/office/drawing/2015/10/21/chartex" xmlns:cx3="http://schemas.microsoft.com/office/drawing/2016/5/9/chartex" xmlns:cx4="http://schemas.microsoft.com/office/drawing/2016/5/10/chartex" xmlns:cx5="http://schemas.microsoft.com/office/drawing/2016/5/11/chartex" xmlns:cx6="http://schemas.microsoft.com/office/drawing/2016/5/12/chartex" xmlns:cx7="http://schemas.microsoft.com/office/drawing/2016/5/13/chartex" xmlns:cx8="http://schemas.microsoft.com/office/drawing/2016/5/14/chartex" xmlns:mc="http://schemas.openxmlformats.org/markup-compatibility/2006" xmlns:aink="http://schemas.microsoft.com/office/drawing/2016/ink" xmlns:am3d="http://schemas.microsoft.com/office/drawing/2017/model3d" xmlns:o="urn:schemas-microsoft-com:office:office" xmlns:oel="http://schemas.microsoft.com/office/2019/extlst" xmlns:r="http://schemas.openxmlformats.org/officeDocument/2006/relationships" xmlns:m="http://schemas.openxmlformats.org/officeDocument/2006/math" xmlns:v="urn:schemas-microsoft-com:vml" xmlns:wp14="http://schemas.microsoft.com/office/word/2010/wordprocessingDrawing" xmlns:wp="http://schemas.openxmlformats.org/drawingml/2006/wordprocessingDrawing" xmlns:w10="urn:schemas-microsoft-com:office:word" xmlns:w="http://schemas.openxmlformats.org/wordprocessingml/2006/main" xmlns:w14="http://schemas.microsoft.com/office/word/2010/wordml" xmlns:w15="http://schemas.microsoft.com/office/word/2012/wordml" xmlns:w16cex="http://schemas.microsoft.com/office/word/2018/wordml/cex" xmlns:w16cid="http://schemas.microsoft.com/office/word/2016/wordml/cid" xmlns:w16="http://schemas.microsoft.com/office/word/2018/wordml" xmlns:w16sdtdh="http://schemas.microsoft.com/office/word/2020/wordml/sdtdatahash" xmlns:w16se="http://schemas.microsoft.com/office/word/2015/wordml/symex" xmlns:wpg="http://schemas.microsoft.com/office/word/2010/wordprocessingGroup" xmlns:wpi="http://schemas.microsoft.com/office/word/2010/wordprocessingInk" xmlns:wne="http://schemas.microsoft.com/office/word/2006/wordml" xmlns:wps="http://schemas.microsoft.com/office/word/2010/wordprocessingShape" mc:Ignorable="w14 w15 w16se w16cid w16 w16cex w16sdtdh wp14">
   <w16cex:commentExtensible w16cex:durableId="28303992" w16cex:dateUtc="2023-06-11T10:16:00Z"/>
   <w16cex:commentExtensible w16cex:durableId="28303122" w16cex:dateUtc="2023-06-11T09:40:00Z"/>
 </w16cex:commentsExtensible>
 </file>
 
 <file path=word/commentsIds.xml><?xml version="1.0" encoding="utf-8"?>
-<w16cid:commentsIds xmlns:wpc="http://schemas.microsoft.com/office/word/2010/wordprocessingCanvas" xmlns:cx="http://schemas.microsoft.com/office/drawing/2014/chartex" xmlns:cx1="http://schemas.microsoft.com/office/drawing/2015/9/8/chartex" xmlns:cx2="http://schemas.microsoft.com/office/drawing/2015/10/21/chartex" xmlns:cx3="http://schemas.microsoft.com/office/drawing/2016/5/9/chartex" xmlns:cx4="http://schemas.microsoft.com/office/drawing/2016/5/10/chartex" xmlns:cx5="http://schemas.microsoft.com/office/drawing/2016/5/11/chartex" xmlns:cx6="http://schemas.microsoft.com/office/drawing/2016/5/12/chartex" xmlns:cx7="http://schemas.microsoft.com/office/drawing/2016/5/13/chartex" xmlns:cx8="http://schemas.microsoft.com/office/drawing/2016/5/14/chartex" xmlns:mc="http://schemas.openxmlformats.org/markup-compatibility/2006" xmlns:aink="http://schemas.microsoft.com/office/drawing/2016/ink" xmlns:am3d="http://schemas.microsoft.com/office/drawing/2017/model3d" xmlns:o="urn:schemas-microsoft-com:office:office" xmlns:oel="http://schemas.microsoft.com/office/2019/extlst" xmlns:r="http://schemas.openxmlformats.org/officeDocument/2006/relationships" xmlns:m="http://schemas.openxmlformats.org/officeDocument/2006/math" xmlns:v="urn:schemas-microsoft-com:vml" xmlns:wp14="http://schemas.microsoft.com/office/word/2010/wordprocessingDrawing" xmlns:wp="http://schemas.openxmlformats.org/drawingml/2006/wordprocessingDrawing" xmlns:w10="urn:schemas-microsoft-com:office:word" xmlns:w="http://schemas.openxmlformats.org/wordprocessingml/2006/main" xmlns:w14="http://schemas.microsoft.com/office/word/2010/wordml" xmlns:w15="http://schemas.microsoft.com/office/word/2012/wordml" xmlns:w16cex="http://schemas.microsoft.com/office/word/2018/wordml/cex" xmlns:w16cid="http://schemas.microsoft.com/office/word/2016/wordml/cid" xmlns:w16="http://schemas.microsoft.com/office/word/2018/wordml" xmlns:w16du="http://schemas.microsoft.com/office/word/2023/wordml/word16du" xmlns:w16sdtdh="http://schemas.microsoft.com/office/word/2020/wordml/sdtdatahash" xmlns:w16se="http://schemas.microsoft.com/office/word/2015/wordml/symex" xmlns:wpg="http://schemas.microsoft.com/office/word/2010/wordprocessingGroup" xmlns:wpi="http://schemas.microsoft.com/office/word/2010/wordprocessingInk" xmlns:wne="http://schemas.microsoft.com/office/word/2006/wordml" xmlns:wps="http://schemas.microsoft.com/office/word/2010/wordprocessingShape" mc:Ignorable="w14 w15 w16se w16cid w16 w16cex w16sdtdh wp14">
-  <w16cid:commentId w16cid:paraId="3225EED9" w16cid:durableId="283031F5"/>
+<w16cid:commentsIds xmlns:wpc="http://schemas.microsoft.com/office/word/2010/wordprocessingCanvas" xmlns:cx="http://schemas.microsoft.com/office/drawing/2014/chartex" xmlns:cx1="http://schemas.microsoft.com/office/drawing/2015/9/8/chartex" xmlns:cx2="http://schemas.microsoft.com/office/drawing/2015/10/21/chartex" xmlns:cx3="http://schemas.microsoft.com/office/drawing/2016/5/9/chartex" xmlns:cx4="http://schemas.microsoft.com/office/drawing/2016/5/10/chartex" xmlns:cx5="http://schemas.microsoft.com/office/drawing/2016/5/11/chartex" xmlns:cx6="http://schemas.microsoft.com/office/drawing/2016/5/12/chartex" xmlns:cx7="http://schemas.microsoft.com/office/drawing/2016/5/13/chartex" xmlns:cx8="http://schemas.microsoft.com/office/drawing/2016/5/14/chartex" xmlns:mc="http://schemas.openxmlformats.org/markup-compatibility/2006" xmlns:aink="http://schemas.microsoft.com/office/drawing/2016/ink" xmlns:am3d="http://schemas.microsoft.com/office/drawing/2017/model3d" xmlns:o="urn:schemas-microsoft-com:office:office" xmlns:oel="http://schemas.microsoft.com/office/2019/extlst" xmlns:r="http://schemas.openxmlformats.org/officeDocument/2006/relationships" xmlns:m="http://schemas.openxmlformats.org/officeDocument/2006/math" xmlns:v="urn:schemas-microsoft-com:vml" xmlns:wp14="http://schemas.microsoft.com/office/word/2010/wordprocessingDrawing" xmlns:wp="http://schemas.openxmlformats.org/drawingml/2006/wordprocessingDrawing" xmlns:w10="urn:schemas-microsoft-com:office:word" xmlns:w="http://schemas.openxmlformats.org/wordprocessingml/2006/main" xmlns:w14="http://schemas.microsoft.com/office/word/2010/wordml" xmlns:w15="http://schemas.microsoft.com/office/word/2012/wordml" xmlns:w16cex="http://schemas.microsoft.com/office/word/2018/wordml/cex" xmlns:w16cid="http://schemas.microsoft.com/office/word/2016/wordml/cid" xmlns:w16="http://schemas.microsoft.com/office/word/2018/wordml" xmlns:w16sdtdh="http://schemas.microsoft.com/office/word/2020/wordml/sdtdatahash" xmlns:w16se="http://schemas.microsoft.com/office/word/2015/wordml/symex" xmlns:wpg="http://schemas.microsoft.com/office/word/2010/wordprocessingGroup" xmlns:wpi="http://schemas.microsoft.com/office/word/2010/wordprocessingInk" xmlns:wne="http://schemas.microsoft.com/office/word/2006/wordml" xmlns:wps="http://schemas.microsoft.com/office/word/2010/wordprocessingShape" mc:Ignorable="w14 w15 w16se w16cid w16 w16cex w16sdtdh wp14">
   <w16cid:commentId w16cid:paraId="6EBE1CF8" w16cid:durableId="28303992"/>
   <w16cid:commentId w16cid:paraId="2C499730" w16cid:durableId="28303122"/>
 </w16cid:commentsIds>
 </file>
 
 <file path=word/endnotes.xml><?xml version="1.0" encoding="utf-8"?>
-<w:endnotes xmlns:wpc="http://schemas.microsoft.com/office/word/2010/wordprocessingCanvas" xmlns:cx="http://schemas.microsoft.com/office/drawing/2014/chartex" xmlns:cx1="http://schemas.microsoft.com/office/drawing/2015/9/8/chartex" xmlns:cx2="http://schemas.microsoft.com/office/drawing/2015/10/21/chartex" xmlns:cx3="http://schemas.microsoft.com/office/drawing/2016/5/9/chartex" xmlns:cx4="http://schemas.microsoft.com/office/drawing/2016/5/10/chartex" xmlns:cx5="http://schemas.microsoft.com/office/drawing/2016/5/11/chartex" xmlns:cx6="http://schemas.microsoft.com/office/drawing/2016/5/12/chartex" xmlns:cx7="http://schemas.microsoft.com/office/drawing/2016/5/13/chartex" xmlns:cx8="http://schemas.microsoft.com/office/drawing/2016/5/14/chartex" xmlns:mc="http://schemas.openxmlformats.org/markup-compatibility/2006" xmlns:aink="http://schemas.microsoft.com/office/drawing/2016/ink" xmlns:am3d="http://schemas.microsoft.com/office/drawing/2017/model3d" xmlns:o="urn:schemas-microsoft-com:office:office" xmlns:oel="http://schemas.microsoft.com/office/2019/extlst" xmlns:r="http://schemas.openxmlformats.org/officeDocument/2006/relationships" xmlns:m="http://schemas.openxmlformats.org/officeDocument/2006/math" xmlns:v="urn:schemas-microsoft-com:vml" xmlns:wp14="http://schemas.microsoft.com/office/word/2010/wordprocessingDrawing" xmlns:wp="http://schemas.openxmlformats.org/drawingml/2006/wordprocessingDrawing" xmlns:w10="urn:schemas-microsoft-com:office:word" xmlns:w="http://schemas.openxmlformats.org/wordprocessingml/2006/main" xmlns:w14="http://schemas.microsoft.com/office/word/2010/wordml" xmlns:w15="http://schemas.microsoft.com/office/word/2012/wordml" xmlns:w16cex="http://schemas.microsoft.com/office/word/2018/wordml/cex" xmlns:w16cid="http://schemas.microsoft.com/office/word/2016/wordml/cid" xmlns:w16="http://schemas.microsoft.com/office/word/2018/wordml" xmlns:w16du="http://schemas.microsoft.com/office/word/2023/wordml/word16du" xmlns:w16sdtdh="http://schemas.microsoft.com/office/word/2020/wordml/sdtdatahash" xmlns:w16se="http://schemas.microsoft.com/office/word/2015/wordml/symex" xmlns:wpg="http://schemas.microsoft.com/office/word/2010/wordprocessingGroup" xmlns:wpi="http://schemas.microsoft.com/office/word/2010/wordprocessingInk" xmlns:wne="http://schemas.microsoft.com/office/word/2006/wordml" xmlns:wps="http://schemas.microsoft.com/office/word/2010/wordprocessingShape" mc:Ignorable="w14 w15 w16se w16cid w16 w16cex w16sdtdh wp14">
+<w:endnotes xmlns:wpc="http://schemas.microsoft.com/office/word/2010/wordprocessingCanvas" xmlns:cx="http://schemas.microsoft.com/office/drawing/2014/chartex" xmlns:cx1="http://schemas.microsoft.com/office/drawing/2015/9/8/chartex" xmlns:cx2="http://schemas.microsoft.com/office/drawing/2015/10/21/chartex" xmlns:cx3="http://schemas.microsoft.com/office/drawing/2016/5/9/chartex" xmlns:cx4="http://schemas.microsoft.com/office/drawing/2016/5/10/chartex" xmlns:cx5="http://schemas.microsoft.com/office/drawing/2016/5/11/chartex" xmlns:cx6="http://schemas.microsoft.com/office/drawing/2016/5/12/chartex" xmlns:cx7="http://schemas.microsoft.com/office/drawing/2016/5/13/chartex" xmlns:cx8="http://schemas.microsoft.com/office/drawing/2016/5/14/chartex" xmlns:mc="http://schemas.openxmlformats.org/markup-compatibility/2006" xmlns:aink="http://schemas.microsoft.com/office/drawing/2016/ink" xmlns:am3d="http://schemas.microsoft.com/office/drawing/2017/model3d" xmlns:o="urn:schemas-microsoft-com:office:office" xmlns:oel="http://schemas.microsoft.com/office/2019/extlst" xmlns:r="http://schemas.openxmlformats.org/officeDocument/2006/relationships" xmlns:m="http://schemas.openxmlformats.org/officeDocument/2006/math" xmlns:v="urn:schemas-microsoft-com:vml" xmlns:wp14="http://schemas.microsoft.com/office/word/2010/wordprocessingDrawing" xmlns:wp="http://schemas.openxmlformats.org/drawingml/2006/wordprocessingDrawing" xmlns:w10="urn:schemas-microsoft-com:office:word" xmlns:w="http://schemas.openxmlformats.org/wordprocessingml/2006/main" xmlns:w14="http://schemas.microsoft.com/office/word/2010/wordml" xmlns:w15="http://schemas.microsoft.com/office/word/2012/wordml" xmlns:w16cex="http://schemas.microsoft.com/office/word/2018/wordml/cex" xmlns:w16cid="http://schemas.microsoft.com/office/word/2016/wordml/cid" xmlns:w16="http://schemas.microsoft.com/office/word/2018/wordml" xmlns:w16sdtdh="http://schemas.microsoft.com/office/word/2020/wordml/sdtdatahash" xmlns:w16se="http://schemas.microsoft.com/office/word/2015/wordml/symex" xmlns:wpg="http://schemas.microsoft.com/office/word/2010/wordprocessingGroup" xmlns:wpi="http://schemas.microsoft.com/office/word/2010/wordprocessingInk" xmlns:wne="http://schemas.microsoft.com/office/word/2006/wordml" xmlns:wps="http://schemas.microsoft.com/office/word/2010/wordprocessingShape" mc:Ignorable="w14 w15 w16se w16cid w16 w16cex w16sdtdh wp14">
   <w:endnote w:type="separator" w:id="-1">
     <w:p>
       <w:pPr>
@@ -10788,7 +10575,7 @@
 </file>
 
 <file path=word/footer1.xml><?xml version="1.0" encoding="utf-8"?>
-<w:ftr xmlns:wpc="http://schemas.microsoft.com/office/word/2010/wordprocessingCanvas" xmlns:cx="http://schemas.microsoft.com/office/drawing/2014/chartex" xmlns:cx1="http://schemas.microsoft.com/office/drawing/2015/9/8/chartex" xmlns:cx2="http://schemas.microsoft.com/office/drawing/2015/10/21/chartex" xmlns:cx3="http://schemas.microsoft.com/office/drawing/2016/5/9/chartex" xmlns:cx4="http://schemas.microsoft.com/office/drawing/2016/5/10/chartex" xmlns:cx5="http://schemas.microsoft.com/office/drawing/2016/5/11/chartex" xmlns:cx6="http://schemas.microsoft.com/office/drawing/2016/5/12/chartex" xmlns:cx7="http://schemas.microsoft.com/office/drawing/2016/5/13/chartex" xmlns:cx8="http://schemas.microsoft.com/office/drawing/2016/5/14/chartex" xmlns:mc="http://schemas.openxmlformats.org/markup-compatibility/2006" xmlns:aink="http://schemas.microsoft.com/office/drawing/2016/ink" xmlns:am3d="http://schemas.microsoft.com/office/drawing/2017/model3d" xmlns:o="urn:schemas-microsoft-com:office:office" xmlns:oel="http://schemas.microsoft.com/office/2019/extlst" xmlns:r="http://schemas.openxmlformats.org/officeDocument/2006/relationships" xmlns:m="http://schemas.openxmlformats.org/officeDocument/2006/math" xmlns:v="urn:schemas-microsoft-com:vml" xmlns:wp14="http://schemas.microsoft.com/office/word/2010/wordprocessingDrawing" xmlns:wp="http://schemas.openxmlformats.org/drawingml/2006/wordprocessingDrawing" xmlns:w10="urn:schemas-microsoft-com:office:word" xmlns:w="http://schemas.openxmlformats.org/wordprocessingml/2006/main" xmlns:w14="http://schemas.microsoft.com/office/word/2010/wordml" xmlns:w15="http://schemas.microsoft.com/office/word/2012/wordml" xmlns:w16cex="http://schemas.microsoft.com/office/word/2018/wordml/cex" xmlns:w16cid="http://schemas.microsoft.com/office/word/2016/wordml/cid" xmlns:w16="http://schemas.microsoft.com/office/word/2018/wordml" xmlns:w16du="http://schemas.microsoft.com/office/word/2023/wordml/word16du" xmlns:w16sdtdh="http://schemas.microsoft.com/office/word/2020/wordml/sdtdatahash" xmlns:w16se="http://schemas.microsoft.com/office/word/2015/wordml/symex" xmlns:wpg="http://schemas.microsoft.com/office/word/2010/wordprocessingGroup" xmlns:wpi="http://schemas.microsoft.com/office/word/2010/wordprocessingInk" xmlns:wne="http://schemas.microsoft.com/office/word/2006/wordml" xmlns:wps="http://schemas.microsoft.com/office/word/2010/wordprocessingShape" mc:Ignorable="w14 w15 w16se w16cid w16 w16cex w16sdtdh wp14">
+<w:ftr xmlns:wpc="http://schemas.microsoft.com/office/word/2010/wordprocessingCanvas" xmlns:cx="http://schemas.microsoft.com/office/drawing/2014/chartex" xmlns:cx1="http://schemas.microsoft.com/office/drawing/2015/9/8/chartex" xmlns:cx2="http://schemas.microsoft.com/office/drawing/2015/10/21/chartex" xmlns:cx3="http://schemas.microsoft.com/office/drawing/2016/5/9/chartex" xmlns:cx4="http://schemas.microsoft.com/office/drawing/2016/5/10/chartex" xmlns:cx5="http://schemas.microsoft.com/office/drawing/2016/5/11/chartex" xmlns:cx6="http://schemas.microsoft.com/office/drawing/2016/5/12/chartex" xmlns:cx7="http://schemas.microsoft.com/office/drawing/2016/5/13/chartex" xmlns:cx8="http://schemas.microsoft.com/office/drawing/2016/5/14/chartex" xmlns:mc="http://schemas.openxmlformats.org/markup-compatibility/2006" xmlns:aink="http://schemas.microsoft.com/office/drawing/2016/ink" xmlns:am3d="http://schemas.microsoft.com/office/drawing/2017/model3d" xmlns:o="urn:schemas-microsoft-com:office:office" xmlns:oel="http://schemas.microsoft.com/office/2019/extlst" xmlns:r="http://schemas.openxmlformats.org/officeDocument/2006/relationships" xmlns:m="http://schemas.openxmlformats.org/officeDocument/2006/math" xmlns:v="urn:schemas-microsoft-com:vml" xmlns:wp14="http://schemas.microsoft.com/office/word/2010/wordprocessingDrawing" xmlns:wp="http://schemas.openxmlformats.org/drawingml/2006/wordprocessingDrawing" xmlns:w10="urn:schemas-microsoft-com:office:word" xmlns:w="http://schemas.openxmlformats.org/wordprocessingml/2006/main" xmlns:w14="http://schemas.microsoft.com/office/word/2010/wordml" xmlns:w15="http://schemas.microsoft.com/office/word/2012/wordml" xmlns:w16cex="http://schemas.microsoft.com/office/word/2018/wordml/cex" xmlns:w16cid="http://schemas.microsoft.com/office/word/2016/wordml/cid" xmlns:w16="http://schemas.microsoft.com/office/word/2018/wordml" xmlns:w16sdtdh="http://schemas.microsoft.com/office/word/2020/wordml/sdtdatahash" xmlns:w16se="http://schemas.microsoft.com/office/word/2015/wordml/symex" xmlns:wpg="http://schemas.microsoft.com/office/word/2010/wordprocessingGroup" xmlns:wpi="http://schemas.microsoft.com/office/word/2010/wordprocessingInk" xmlns:wne="http://schemas.microsoft.com/office/word/2006/wordml" xmlns:wps="http://schemas.microsoft.com/office/word/2010/wordprocessingShape" mc:Ignorable="w14 w15 w16se w16cid w16 w16cex w16sdtdh wp14">
   <w:p>
     <w:pPr>
       <w:pStyle w:val="Fuzeile"/>
@@ -10798,7 +10585,7 @@
 </file>
 
 <file path=word/footer2.xml><?xml version="1.0" encoding="utf-8"?>
-<w:ftr xmlns:wpc="http://schemas.microsoft.com/office/word/2010/wordprocessingCanvas" xmlns:cx="http://schemas.microsoft.com/office/drawing/2014/chartex" xmlns:cx1="http://schemas.microsoft.com/office/drawing/2015/9/8/chartex" xmlns:cx2="http://schemas.microsoft.com/office/drawing/2015/10/21/chartex" xmlns:cx3="http://schemas.microsoft.com/office/drawing/2016/5/9/chartex" xmlns:cx4="http://schemas.microsoft.com/office/drawing/2016/5/10/chartex" xmlns:cx5="http://schemas.microsoft.com/office/drawing/2016/5/11/chartex" xmlns:cx6="http://schemas.microsoft.com/office/drawing/2016/5/12/chartex" xmlns:cx7="http://schemas.microsoft.com/office/drawing/2016/5/13/chartex" xmlns:cx8="http://schemas.microsoft.com/office/drawing/2016/5/14/chartex" xmlns:mc="http://schemas.openxmlformats.org/markup-compatibility/2006" xmlns:aink="http://schemas.microsoft.com/office/drawing/2016/ink" xmlns:am3d="http://schemas.microsoft.com/office/drawing/2017/model3d" xmlns:o="urn:schemas-microsoft-com:office:office" xmlns:oel="http://schemas.microsoft.com/office/2019/extlst" xmlns:r="http://schemas.openxmlformats.org/officeDocument/2006/relationships" xmlns:m="http://schemas.openxmlformats.org/officeDocument/2006/math" xmlns:v="urn:schemas-microsoft-com:vml" xmlns:wp14="http://schemas.microsoft.com/office/word/2010/wordprocessingDrawing" xmlns:wp="http://schemas.openxmlformats.org/drawingml/2006/wordprocessingDrawing" xmlns:w10="urn:schemas-microsoft-com:office:word" xmlns:w="http://schemas.openxmlformats.org/wordprocessingml/2006/main" xmlns:w14="http://schemas.microsoft.com/office/word/2010/wordml" xmlns:w15="http://schemas.microsoft.com/office/word/2012/wordml" xmlns:w16cex="http://schemas.microsoft.com/office/word/2018/wordml/cex" xmlns:w16cid="http://schemas.microsoft.com/office/word/2016/wordml/cid" xmlns:w16="http://schemas.microsoft.com/office/word/2018/wordml" xmlns:w16du="http://schemas.microsoft.com/office/word/2023/wordml/word16du" xmlns:w16sdtdh="http://schemas.microsoft.com/office/word/2020/wordml/sdtdatahash" xmlns:w16se="http://schemas.microsoft.com/office/word/2015/wordml/symex" xmlns:wpg="http://schemas.microsoft.com/office/word/2010/wordprocessingGroup" xmlns:wpi="http://schemas.microsoft.com/office/word/2010/wordprocessingInk" xmlns:wne="http://schemas.microsoft.com/office/word/2006/wordml" xmlns:wps="http://schemas.microsoft.com/office/word/2010/wordprocessingShape" mc:Ignorable="w14 w15 w16se w16cid w16 w16cex w16sdtdh wp14">
+<w:ftr xmlns:wpc="http://schemas.microsoft.com/office/word/2010/wordprocessingCanvas" xmlns:cx="http://schemas.microsoft.com/office/drawing/2014/chartex" xmlns:cx1="http://schemas.microsoft.com/office/drawing/2015/9/8/chartex" xmlns:cx2="http://schemas.microsoft.com/office/drawing/2015/10/21/chartex" xmlns:cx3="http://schemas.microsoft.com/office/drawing/2016/5/9/chartex" xmlns:cx4="http://schemas.microsoft.com/office/drawing/2016/5/10/chartex" xmlns:cx5="http://schemas.microsoft.com/office/drawing/2016/5/11/chartex" xmlns:cx6="http://schemas.microsoft.com/office/drawing/2016/5/12/chartex" xmlns:cx7="http://schemas.microsoft.com/office/drawing/2016/5/13/chartex" xmlns:cx8="http://schemas.microsoft.com/office/drawing/2016/5/14/chartex" xmlns:mc="http://schemas.openxmlformats.org/markup-compatibility/2006" xmlns:aink="http://schemas.microsoft.com/office/drawing/2016/ink" xmlns:am3d="http://schemas.microsoft.com/office/drawing/2017/model3d" xmlns:o="urn:schemas-microsoft-com:office:office" xmlns:oel="http://schemas.microsoft.com/office/2019/extlst" xmlns:r="http://schemas.openxmlformats.org/officeDocument/2006/relationships" xmlns:m="http://schemas.openxmlformats.org/officeDocument/2006/math" xmlns:v="urn:schemas-microsoft-com:vml" xmlns:wp14="http://schemas.microsoft.com/office/word/2010/wordprocessingDrawing" xmlns:wp="http://schemas.openxmlformats.org/drawingml/2006/wordprocessingDrawing" xmlns:w10="urn:schemas-microsoft-com:office:word" xmlns:w="http://schemas.openxmlformats.org/wordprocessingml/2006/main" xmlns:w14="http://schemas.microsoft.com/office/word/2010/wordml" xmlns:w15="http://schemas.microsoft.com/office/word/2012/wordml" xmlns:w16cex="http://schemas.microsoft.com/office/word/2018/wordml/cex" xmlns:w16cid="http://schemas.microsoft.com/office/word/2016/wordml/cid" xmlns:w16="http://schemas.microsoft.com/office/word/2018/wordml" xmlns:w16sdtdh="http://schemas.microsoft.com/office/word/2020/wordml/sdtdatahash" xmlns:w16se="http://schemas.microsoft.com/office/word/2015/wordml/symex" xmlns:wpg="http://schemas.microsoft.com/office/word/2010/wordprocessingGroup" xmlns:wpi="http://schemas.microsoft.com/office/word/2010/wordprocessingInk" xmlns:wne="http://schemas.microsoft.com/office/word/2006/wordml" xmlns:wps="http://schemas.microsoft.com/office/word/2010/wordprocessingShape" mc:Ignorable="w14 w15 w16se w16cid w16 w16cex w16sdtdh wp14">
   <w:sdt>
     <w:sdtPr>
       <w:rPr>
@@ -10862,7 +10649,7 @@
 </file>
 
 <file path=word/footer3.xml><?xml version="1.0" encoding="utf-8"?>
-<w:ftr xmlns:wpc="http://schemas.microsoft.com/office/word/2010/wordprocessingCanvas" xmlns:cx="http://schemas.microsoft.com/office/drawing/2014/chartex" xmlns:cx1="http://schemas.microsoft.com/office/drawing/2015/9/8/chartex" xmlns:cx2="http://schemas.microsoft.com/office/drawing/2015/10/21/chartex" xmlns:cx3="http://schemas.microsoft.com/office/drawing/2016/5/9/chartex" xmlns:cx4="http://schemas.microsoft.com/office/drawing/2016/5/10/chartex" xmlns:cx5="http://schemas.microsoft.com/office/drawing/2016/5/11/chartex" xmlns:cx6="http://schemas.microsoft.com/office/drawing/2016/5/12/chartex" xmlns:cx7="http://schemas.microsoft.com/office/drawing/2016/5/13/chartex" xmlns:cx8="http://schemas.microsoft.com/office/drawing/2016/5/14/chartex" xmlns:mc="http://schemas.openxmlformats.org/markup-compatibility/2006" xmlns:aink="http://schemas.microsoft.com/office/drawing/2016/ink" xmlns:am3d="http://schemas.microsoft.com/office/drawing/2017/model3d" xmlns:o="urn:schemas-microsoft-com:office:office" xmlns:oel="http://schemas.microsoft.com/office/2019/extlst" xmlns:r="http://schemas.openxmlformats.org/officeDocument/2006/relationships" xmlns:m="http://schemas.openxmlformats.org/officeDocument/2006/math" xmlns:v="urn:schemas-microsoft-com:vml" xmlns:wp14="http://schemas.microsoft.com/office/word/2010/wordprocessingDrawing" xmlns:wp="http://schemas.openxmlformats.org/drawingml/2006/wordprocessingDrawing" xmlns:w10="urn:schemas-microsoft-com:office:word" xmlns:w="http://schemas.openxmlformats.org/wordprocessingml/2006/main" xmlns:w14="http://schemas.microsoft.com/office/word/2010/wordml" xmlns:w15="http://schemas.microsoft.com/office/word/2012/wordml" xmlns:w16cex="http://schemas.microsoft.com/office/word/2018/wordml/cex" xmlns:w16cid="http://schemas.microsoft.com/office/word/2016/wordml/cid" xmlns:w16="http://schemas.microsoft.com/office/word/2018/wordml" xmlns:w16du="http://schemas.microsoft.com/office/word/2023/wordml/word16du" xmlns:w16sdtdh="http://schemas.microsoft.com/office/word/2020/wordml/sdtdatahash" xmlns:w16se="http://schemas.microsoft.com/office/word/2015/wordml/symex" xmlns:wpg="http://schemas.microsoft.com/office/word/2010/wordprocessingGroup" xmlns:wpi="http://schemas.microsoft.com/office/word/2010/wordprocessingInk" xmlns:wne="http://schemas.microsoft.com/office/word/2006/wordml" xmlns:wps="http://schemas.microsoft.com/office/word/2010/wordprocessingShape" mc:Ignorable="w14 w15 w16se w16cid w16 w16cex w16sdtdh wp14">
+<w:ftr xmlns:wpc="http://schemas.microsoft.com/office/word/2010/wordprocessingCanvas" xmlns:cx="http://schemas.microsoft.com/office/drawing/2014/chartex" xmlns:cx1="http://schemas.microsoft.com/office/drawing/2015/9/8/chartex" xmlns:cx2="http://schemas.microsoft.com/office/drawing/2015/10/21/chartex" xmlns:cx3="http://schemas.microsoft.com/office/drawing/2016/5/9/chartex" xmlns:cx4="http://schemas.microsoft.com/office/drawing/2016/5/10/chartex" xmlns:cx5="http://schemas.microsoft.com/office/drawing/2016/5/11/chartex" xmlns:cx6="http://schemas.microsoft.com/office/drawing/2016/5/12/chartex" xmlns:cx7="http://schemas.microsoft.com/office/drawing/2016/5/13/chartex" xmlns:cx8="http://schemas.microsoft.com/office/drawing/2016/5/14/chartex" xmlns:mc="http://schemas.openxmlformats.org/markup-compatibility/2006" xmlns:aink="http://schemas.microsoft.com/office/drawing/2016/ink" xmlns:am3d="http://schemas.microsoft.com/office/drawing/2017/model3d" xmlns:o="urn:schemas-microsoft-com:office:office" xmlns:oel="http://schemas.microsoft.com/office/2019/extlst" xmlns:r="http://schemas.openxmlformats.org/officeDocument/2006/relationships" xmlns:m="http://schemas.openxmlformats.org/officeDocument/2006/math" xmlns:v="urn:schemas-microsoft-com:vml" xmlns:wp14="http://schemas.microsoft.com/office/word/2010/wordprocessingDrawing" xmlns:wp="http://schemas.openxmlformats.org/drawingml/2006/wordprocessingDrawing" xmlns:w10="urn:schemas-microsoft-com:office:word" xmlns:w="http://schemas.openxmlformats.org/wordprocessingml/2006/main" xmlns:w14="http://schemas.microsoft.com/office/word/2010/wordml" xmlns:w15="http://schemas.microsoft.com/office/word/2012/wordml" xmlns:w16cex="http://schemas.microsoft.com/office/word/2018/wordml/cex" xmlns:w16cid="http://schemas.microsoft.com/office/word/2016/wordml/cid" xmlns:w16="http://schemas.microsoft.com/office/word/2018/wordml" xmlns:w16sdtdh="http://schemas.microsoft.com/office/word/2020/wordml/sdtdatahash" xmlns:w16se="http://schemas.microsoft.com/office/word/2015/wordml/symex" xmlns:wpg="http://schemas.microsoft.com/office/word/2010/wordprocessingGroup" xmlns:wpi="http://schemas.microsoft.com/office/word/2010/wordprocessingInk" xmlns:wne="http://schemas.microsoft.com/office/word/2006/wordml" xmlns:wps="http://schemas.microsoft.com/office/word/2010/wordprocessingShape" mc:Ignorable="w14 w15 w16se w16cid w16 w16cex w16sdtdh wp14">
   <w:p>
     <w:pPr>
       <w:pStyle w:val="Fuzeile"/>
@@ -10872,7 +10659,7 @@
 </file>
 
 <file path=word/footnotes.xml><?xml version="1.0" encoding="utf-8"?>
-<w:footnotes xmlns:wpc="http://schemas.microsoft.com/office/word/2010/wordprocessingCanvas" xmlns:cx="http://schemas.microsoft.com/office/drawing/2014/chartex" xmlns:cx1="http://schemas.microsoft.com/office/drawing/2015/9/8/chartex" xmlns:cx2="http://schemas.microsoft.com/office/drawing/2015/10/21/chartex" xmlns:cx3="http://schemas.microsoft.com/office/drawing/2016/5/9/chartex" xmlns:cx4="http://schemas.microsoft.com/office/drawing/2016/5/10/chartex" xmlns:cx5="http://schemas.microsoft.com/office/drawing/2016/5/11/chartex" xmlns:cx6="http://schemas.microsoft.com/office/drawing/2016/5/12/chartex" xmlns:cx7="http://schemas.microsoft.com/office/drawing/2016/5/13/chartex" xmlns:cx8="http://schemas.microsoft.com/office/drawing/2016/5/14/chartex" xmlns:mc="http://schemas.openxmlformats.org/markup-compatibility/2006" xmlns:aink="http://schemas.microsoft.com/office/drawing/2016/ink" xmlns:am3d="http://schemas.microsoft.com/office/drawing/2017/model3d" xmlns:o="urn:schemas-microsoft-com:office:office" xmlns:oel="http://schemas.microsoft.com/office/2019/extlst" xmlns:r="http://schemas.openxmlformats.org/officeDocument/2006/relationships" xmlns:m="http://schemas.openxmlformats.org/officeDocument/2006/math" xmlns:v="urn:schemas-microsoft-com:vml" xmlns:wp14="http://schemas.microsoft.com/office/word/2010/wordprocessingDrawing" xmlns:wp="http://schemas.openxmlformats.org/drawingml/2006/wordprocessingDrawing" xmlns:w10="urn:schemas-microsoft-com:office:word" xmlns:w="http://schemas.openxmlformats.org/wordprocessingml/2006/main" xmlns:w14="http://schemas.microsoft.com/office/word/2010/wordml" xmlns:w15="http://schemas.microsoft.com/office/word/2012/wordml" xmlns:w16cex="http://schemas.microsoft.com/office/word/2018/wordml/cex" xmlns:w16cid="http://schemas.microsoft.com/office/word/2016/wordml/cid" xmlns:w16="http://schemas.microsoft.com/office/word/2018/wordml" xmlns:w16du="http://schemas.microsoft.com/office/word/2023/wordml/word16du" xmlns:w16sdtdh="http://schemas.microsoft.com/office/word/2020/wordml/sdtdatahash" xmlns:w16se="http://schemas.microsoft.com/office/word/2015/wordml/symex" xmlns:wpg="http://schemas.microsoft.com/office/word/2010/wordprocessingGroup" xmlns:wpi="http://schemas.microsoft.com/office/word/2010/wordprocessingInk" xmlns:wne="http://schemas.microsoft.com/office/word/2006/wordml" xmlns:wps="http://schemas.microsoft.com/office/word/2010/wordprocessingShape" mc:Ignorable="w14 w15 w16se w16cid w16 w16cex w16sdtdh wp14">
+<w:footnotes xmlns:wpc="http://schemas.microsoft.com/office/word/2010/wordprocessingCanvas" xmlns:cx="http://schemas.microsoft.com/office/drawing/2014/chartex" xmlns:cx1="http://schemas.microsoft.com/office/drawing/2015/9/8/chartex" xmlns:cx2="http://schemas.microsoft.com/office/drawing/2015/10/21/chartex" xmlns:cx3="http://schemas.microsoft.com/office/drawing/2016/5/9/chartex" xmlns:cx4="http://schemas.microsoft.com/office/drawing/2016/5/10/chartex" xmlns:cx5="http://schemas.microsoft.com/office/drawing/2016/5/11/chartex" xmlns:cx6="http://schemas.microsoft.com/office/drawing/2016/5/12/chartex" xmlns:cx7="http://schemas.microsoft.com/office/drawing/2016/5/13/chartex" xmlns:cx8="http://schemas.microsoft.com/office/drawing/2016/5/14/chartex" xmlns:mc="http://schemas.openxmlformats.org/markup-compatibility/2006" xmlns:aink="http://schemas.microsoft.com/office/drawing/2016/ink" xmlns:am3d="http://schemas.microsoft.com/office/drawing/2017/model3d" xmlns:o="urn:schemas-microsoft-com:office:office" xmlns:oel="http://schemas.microsoft.com/office/2019/extlst" xmlns:r="http://schemas.openxmlformats.org/officeDocument/2006/relationships" xmlns:m="http://schemas.openxmlformats.org/officeDocument/2006/math" xmlns:v="urn:schemas-microsoft-com:vml" xmlns:wp14="http://schemas.microsoft.com/office/word/2010/wordprocessingDrawing" xmlns:wp="http://schemas.openxmlformats.org/drawingml/2006/wordprocessingDrawing" xmlns:w10="urn:schemas-microsoft-com:office:word" xmlns:w="http://schemas.openxmlformats.org/wordprocessingml/2006/main" xmlns:w14="http://schemas.microsoft.com/office/word/2010/wordml" xmlns:w15="http://schemas.microsoft.com/office/word/2012/wordml" xmlns:w16cex="http://schemas.microsoft.com/office/word/2018/wordml/cex" xmlns:w16cid="http://schemas.microsoft.com/office/word/2016/wordml/cid" xmlns:w16="http://schemas.microsoft.com/office/word/2018/wordml" xmlns:w16sdtdh="http://schemas.microsoft.com/office/word/2020/wordml/sdtdatahash" xmlns:w16se="http://schemas.microsoft.com/office/word/2015/wordml/symex" xmlns:wpg="http://schemas.microsoft.com/office/word/2010/wordprocessingGroup" xmlns:wpi="http://schemas.microsoft.com/office/word/2010/wordprocessingInk" xmlns:wne="http://schemas.microsoft.com/office/word/2006/wordml" xmlns:wps="http://schemas.microsoft.com/office/word/2010/wordprocessingShape" mc:Ignorable="w14 w15 w16se w16cid w16 w16cex w16sdtdh wp14">
   <w:footnote w:type="separator" w:id="-1">
     <w:p>
       <w:pPr>
@@ -10897,7 +10684,7 @@
 </file>
 
 <file path=word/header1.xml><?xml version="1.0" encoding="utf-8"?>
-<w:hdr xmlns:wpc="http://schemas.microsoft.com/office/word/2010/wordprocessingCanvas" xmlns:cx="http://schemas.microsoft.com/office/drawing/2014/chartex" xmlns:cx1="http://schemas.microsoft.com/office/drawing/2015/9/8/chartex" xmlns:cx2="http://schemas.microsoft.com/office/drawing/2015/10/21/chartex" xmlns:cx3="http://schemas.microsoft.com/office/drawing/2016/5/9/chartex" xmlns:cx4="http://schemas.microsoft.com/office/drawing/2016/5/10/chartex" xmlns:cx5="http://schemas.microsoft.com/office/drawing/2016/5/11/chartex" xmlns:cx6="http://schemas.microsoft.com/office/drawing/2016/5/12/chartex" xmlns:cx7="http://schemas.microsoft.com/office/drawing/2016/5/13/chartex" xmlns:cx8="http://schemas.microsoft.com/office/drawing/2016/5/14/chartex" xmlns:mc="http://schemas.openxmlformats.org/markup-compatibility/2006" xmlns:aink="http://schemas.microsoft.com/office/drawing/2016/ink" xmlns:am3d="http://schemas.microsoft.com/office/drawing/2017/model3d" xmlns:o="urn:schemas-microsoft-com:office:office" xmlns:oel="http://schemas.microsoft.com/office/2019/extlst" xmlns:r="http://schemas.openxmlformats.org/officeDocument/2006/relationships" xmlns:m="http://schemas.openxmlformats.org/officeDocument/2006/math" xmlns:v="urn:schemas-microsoft-com:vml" xmlns:wp14="http://schemas.microsoft.com/office/word/2010/wordprocessingDrawing" xmlns:wp="http://schemas.openxmlformats.org/drawingml/2006/wordprocessingDrawing" xmlns:w10="urn:schemas-microsoft-com:office:word" xmlns:w="http://schemas.openxmlformats.org/wordprocessingml/2006/main" xmlns:w14="http://schemas.microsoft.com/office/word/2010/wordml" xmlns:w15="http://schemas.microsoft.com/office/word/2012/wordml" xmlns:w16cex="http://schemas.microsoft.com/office/word/2018/wordml/cex" xmlns:w16cid="http://schemas.microsoft.com/office/word/2016/wordml/cid" xmlns:w16="http://schemas.microsoft.com/office/word/2018/wordml" xmlns:w16du="http://schemas.microsoft.com/office/word/2023/wordml/word16du" xmlns:w16sdtdh="http://schemas.microsoft.com/office/word/2020/wordml/sdtdatahash" xmlns:w16se="http://schemas.microsoft.com/office/word/2015/wordml/symex" xmlns:wpg="http://schemas.microsoft.com/office/word/2010/wordprocessingGroup" xmlns:wpi="http://schemas.microsoft.com/office/word/2010/wordprocessingInk" xmlns:wne="http://schemas.microsoft.com/office/word/2006/wordml" xmlns:wps="http://schemas.microsoft.com/office/word/2010/wordprocessingShape" mc:Ignorable="w14 w15 w16se w16cid w16 w16cex w16sdtdh wp14">
+<w:hdr xmlns:wpc="http://schemas.microsoft.com/office/word/2010/wordprocessingCanvas" xmlns:cx="http://schemas.microsoft.com/office/drawing/2014/chartex" xmlns:cx1="http://schemas.microsoft.com/office/drawing/2015/9/8/chartex" xmlns:cx2="http://schemas.microsoft.com/office/drawing/2015/10/21/chartex" xmlns:cx3="http://schemas.microsoft.com/office/drawing/2016/5/9/chartex" xmlns:cx4="http://schemas.microsoft.com/office/drawing/2016/5/10/chartex" xmlns:cx5="http://schemas.microsoft.com/office/drawing/2016/5/11/chartex" xmlns:cx6="http://schemas.microsoft.com/office/drawing/2016/5/12/chartex" xmlns:cx7="http://schemas.microsoft.com/office/drawing/2016/5/13/chartex" xmlns:cx8="http://schemas.microsoft.com/office/drawing/2016/5/14/chartex" xmlns:mc="http://schemas.openxmlformats.org/markup-compatibility/2006" xmlns:aink="http://schemas.microsoft.com/office/drawing/2016/ink" xmlns:am3d="http://schemas.microsoft.com/office/drawing/2017/model3d" xmlns:o="urn:schemas-microsoft-com:office:office" xmlns:oel="http://schemas.microsoft.com/office/2019/extlst" xmlns:r="http://schemas.openxmlformats.org/officeDocument/2006/relationships" xmlns:m="http://schemas.openxmlformats.org/officeDocument/2006/math" xmlns:v="urn:schemas-microsoft-com:vml" xmlns:wp14="http://schemas.microsoft.com/office/word/2010/wordprocessingDrawing" xmlns:wp="http://schemas.openxmlformats.org/drawingml/2006/wordprocessingDrawing" xmlns:w10="urn:schemas-microsoft-com:office:word" xmlns:w="http://schemas.openxmlformats.org/wordprocessingml/2006/main" xmlns:w14="http://schemas.microsoft.com/office/word/2010/wordml" xmlns:w15="http://schemas.microsoft.com/office/word/2012/wordml" xmlns:w16cex="http://schemas.microsoft.com/office/word/2018/wordml/cex" xmlns:w16cid="http://schemas.microsoft.com/office/word/2016/wordml/cid" xmlns:w16="http://schemas.microsoft.com/office/word/2018/wordml" xmlns:w16sdtdh="http://schemas.microsoft.com/office/word/2020/wordml/sdtdatahash" xmlns:w16se="http://schemas.microsoft.com/office/word/2015/wordml/symex" xmlns:wpg="http://schemas.microsoft.com/office/word/2010/wordprocessingGroup" xmlns:wpi="http://schemas.microsoft.com/office/word/2010/wordprocessingInk" xmlns:wne="http://schemas.microsoft.com/office/word/2006/wordml" xmlns:wps="http://schemas.microsoft.com/office/word/2010/wordprocessingShape" mc:Ignorable="w14 w15 w16se w16cid w16 w16cex w16sdtdh wp14">
   <w:p>
     <w:pPr>
       <w:pStyle w:val="Kopfzeile"/>
@@ -10907,7 +10694,7 @@
 </file>
 
 <file path=word/header2.xml><?xml version="1.0" encoding="utf-8"?>
-<w:hdr xmlns:wpc="http://schemas.microsoft.com/office/word/2010/wordprocessingCanvas" xmlns:cx="http://schemas.microsoft.com/office/drawing/2014/chartex" xmlns:cx1="http://schemas.microsoft.com/office/drawing/2015/9/8/chartex" xmlns:cx2="http://schemas.microsoft.com/office/drawing/2015/10/21/chartex" xmlns:cx3="http://schemas.microsoft.com/office/drawing/2016/5/9/chartex" xmlns:cx4="http://schemas.microsoft.com/office/drawing/2016/5/10/chartex" xmlns:cx5="http://schemas.microsoft.com/office/drawing/2016/5/11/chartex" xmlns:cx6="http://schemas.microsoft.com/office/drawing/2016/5/12/chartex" xmlns:cx7="http://schemas.microsoft.com/office/drawing/2016/5/13/chartex" xmlns:cx8="http://schemas.microsoft.com/office/drawing/2016/5/14/chartex" xmlns:mc="http://schemas.openxmlformats.org/markup-compatibility/2006" xmlns:aink="http://schemas.microsoft.com/office/drawing/2016/ink" xmlns:am3d="http://schemas.microsoft.com/office/drawing/2017/model3d" xmlns:o="urn:schemas-microsoft-com:office:office" xmlns:oel="http://schemas.microsoft.com/office/2019/extlst" xmlns:r="http://schemas.openxmlformats.org/officeDocument/2006/relationships" xmlns:m="http://schemas.openxmlformats.org/officeDocument/2006/math" xmlns:v="urn:schemas-microsoft-com:vml" xmlns:wp14="http://schemas.microsoft.com/office/word/2010/wordprocessingDrawing" xmlns:wp="http://schemas.openxmlformats.org/drawingml/2006/wordprocessingDrawing" xmlns:w10="urn:schemas-microsoft-com:office:word" xmlns:w="http://schemas.openxmlformats.org/wordprocessingml/2006/main" xmlns:w14="http://schemas.microsoft.com/office/word/2010/wordml" xmlns:w15="http://schemas.microsoft.com/office/word/2012/wordml" xmlns:w16cex="http://schemas.microsoft.com/office/word/2018/wordml/cex" xmlns:w16cid="http://schemas.microsoft.com/office/word/2016/wordml/cid" xmlns:w16="http://schemas.microsoft.com/office/word/2018/wordml" xmlns:w16du="http://schemas.microsoft.com/office/word/2023/wordml/word16du" xmlns:w16sdtdh="http://schemas.microsoft.com/office/word/2020/wordml/sdtdatahash" xmlns:w16se="http://schemas.microsoft.com/office/word/2015/wordml/symex" xmlns:wpg="http://schemas.microsoft.com/office/word/2010/wordprocessingGroup" xmlns:wpi="http://schemas.microsoft.com/office/word/2010/wordprocessingInk" xmlns:wne="http://schemas.microsoft.com/office/word/2006/wordml" xmlns:wps="http://schemas.microsoft.com/office/word/2010/wordprocessingShape" mc:Ignorable="w14 w15 w16se w16cid w16 w16cex w16sdtdh wp14">
+<w:hdr xmlns:wpc="http://schemas.microsoft.com/office/word/2010/wordprocessingCanvas" xmlns:cx="http://schemas.microsoft.com/office/drawing/2014/chartex" xmlns:cx1="http://schemas.microsoft.com/office/drawing/2015/9/8/chartex" xmlns:cx2="http://schemas.microsoft.com/office/drawing/2015/10/21/chartex" xmlns:cx3="http://schemas.microsoft.com/office/drawing/2016/5/9/chartex" xmlns:cx4="http://schemas.microsoft.com/office/drawing/2016/5/10/chartex" xmlns:cx5="http://schemas.microsoft.com/office/drawing/2016/5/11/chartex" xmlns:cx6="http://schemas.microsoft.com/office/drawing/2016/5/12/chartex" xmlns:cx7="http://schemas.microsoft.com/office/drawing/2016/5/13/chartex" xmlns:cx8="http://schemas.microsoft.com/office/drawing/2016/5/14/chartex" xmlns:mc="http://schemas.openxmlformats.org/markup-compatibility/2006" xmlns:aink="http://schemas.microsoft.com/office/drawing/2016/ink" xmlns:am3d="http://schemas.microsoft.com/office/drawing/2017/model3d" xmlns:o="urn:schemas-microsoft-com:office:office" xmlns:oel="http://schemas.microsoft.com/office/2019/extlst" xmlns:r="http://schemas.openxmlformats.org/officeDocument/2006/relationships" xmlns:m="http://schemas.openxmlformats.org/officeDocument/2006/math" xmlns:v="urn:schemas-microsoft-com:vml" xmlns:wp14="http://schemas.microsoft.com/office/word/2010/wordprocessingDrawing" xmlns:wp="http://schemas.openxmlformats.org/drawingml/2006/wordprocessingDrawing" xmlns:w10="urn:schemas-microsoft-com:office:word" xmlns:w="http://schemas.openxmlformats.org/wordprocessingml/2006/main" xmlns:w14="http://schemas.microsoft.com/office/word/2010/wordml" xmlns:w15="http://schemas.microsoft.com/office/word/2012/wordml" xmlns:w16cex="http://schemas.microsoft.com/office/word/2018/wordml/cex" xmlns:w16cid="http://schemas.microsoft.com/office/word/2016/wordml/cid" xmlns:w16="http://schemas.microsoft.com/office/word/2018/wordml" xmlns:w16sdtdh="http://schemas.microsoft.com/office/word/2020/wordml/sdtdatahash" xmlns:w16se="http://schemas.microsoft.com/office/word/2015/wordml/symex" xmlns:wpg="http://schemas.microsoft.com/office/word/2010/wordprocessingGroup" xmlns:wpi="http://schemas.microsoft.com/office/word/2010/wordprocessingInk" xmlns:wne="http://schemas.microsoft.com/office/word/2006/wordml" xmlns:wps="http://schemas.microsoft.com/office/word/2010/wordprocessingShape" mc:Ignorable="w14 w15 w16se w16cid w16 w16cex w16sdtdh wp14">
   <w:p>
     <w:pPr>
       <w:pStyle w:val="Kopfzeile"/>
@@ -10957,7 +10744,7 @@
 </file>
 
 <file path=word/header3.xml><?xml version="1.0" encoding="utf-8"?>
-<w:hdr xmlns:wpc="http://schemas.microsoft.com/office/word/2010/wordprocessingCanvas" xmlns:cx="http://schemas.microsoft.com/office/drawing/2014/chartex" xmlns:cx1="http://schemas.microsoft.com/office/drawing/2015/9/8/chartex" xmlns:cx2="http://schemas.microsoft.com/office/drawing/2015/10/21/chartex" xmlns:cx3="http://schemas.microsoft.com/office/drawing/2016/5/9/chartex" xmlns:cx4="http://schemas.microsoft.com/office/drawing/2016/5/10/chartex" xmlns:cx5="http://schemas.microsoft.com/office/drawing/2016/5/11/chartex" xmlns:cx6="http://schemas.microsoft.com/office/drawing/2016/5/12/chartex" xmlns:cx7="http://schemas.microsoft.com/office/drawing/2016/5/13/chartex" xmlns:cx8="http://schemas.microsoft.com/office/drawing/2016/5/14/chartex" xmlns:mc="http://schemas.openxmlformats.org/markup-compatibility/2006" xmlns:aink="http://schemas.microsoft.com/office/drawing/2016/ink" xmlns:am3d="http://schemas.microsoft.com/office/drawing/2017/model3d" xmlns:o="urn:schemas-microsoft-com:office:office" xmlns:oel="http://schemas.microsoft.com/office/2019/extlst" xmlns:r="http://schemas.openxmlformats.org/officeDocument/2006/relationships" xmlns:m="http://schemas.openxmlformats.org/officeDocument/2006/math" xmlns:v="urn:schemas-microsoft-com:vml" xmlns:wp14="http://schemas.microsoft.com/office/word/2010/wordprocessingDrawing" xmlns:wp="http://schemas.openxmlformats.org/drawingml/2006/wordprocessingDrawing" xmlns:w10="urn:schemas-microsoft-com:office:word" xmlns:w="http://schemas.openxmlformats.org/wordprocessingml/2006/main" xmlns:w14="http://schemas.microsoft.com/office/word/2010/wordml" xmlns:w15="http://schemas.microsoft.com/office/word/2012/wordml" xmlns:w16cex="http://schemas.microsoft.com/office/word/2018/wordml/cex" xmlns:w16cid="http://schemas.microsoft.com/office/word/2016/wordml/cid" xmlns:w16="http://schemas.microsoft.com/office/word/2018/wordml" xmlns:w16du="http://schemas.microsoft.com/office/word/2023/wordml/word16du" xmlns:w16sdtdh="http://schemas.microsoft.com/office/word/2020/wordml/sdtdatahash" xmlns:w16se="http://schemas.microsoft.com/office/word/2015/wordml/symex" xmlns:wpg="http://schemas.microsoft.com/office/word/2010/wordprocessingGroup" xmlns:wpi="http://schemas.microsoft.com/office/word/2010/wordprocessingInk" xmlns:wne="http://schemas.microsoft.com/office/word/2006/wordml" xmlns:wps="http://schemas.microsoft.com/office/word/2010/wordprocessingShape" mc:Ignorable="w14 w15 w16se w16cid w16 w16cex w16sdtdh wp14">
+<w:hdr xmlns:wpc="http://schemas.microsoft.com/office/word/2010/wordprocessingCanvas" xmlns:cx="http://schemas.microsoft.com/office/drawing/2014/chartex" xmlns:cx1="http://schemas.microsoft.com/office/drawing/2015/9/8/chartex" xmlns:cx2="http://schemas.microsoft.com/office/drawing/2015/10/21/chartex" xmlns:cx3="http://schemas.microsoft.com/office/drawing/2016/5/9/chartex" xmlns:cx4="http://schemas.microsoft.com/office/drawing/2016/5/10/chartex" xmlns:cx5="http://schemas.microsoft.com/office/drawing/2016/5/11/chartex" xmlns:cx6="http://schemas.microsoft.com/office/drawing/2016/5/12/chartex" xmlns:cx7="http://schemas.microsoft.com/office/drawing/2016/5/13/chartex" xmlns:cx8="http://schemas.microsoft.com/office/drawing/2016/5/14/chartex" xmlns:mc="http://schemas.openxmlformats.org/markup-compatibility/2006" xmlns:aink="http://schemas.microsoft.com/office/drawing/2016/ink" xmlns:am3d="http://schemas.microsoft.com/office/drawing/2017/model3d" xmlns:o="urn:schemas-microsoft-com:office:office" xmlns:oel="http://schemas.microsoft.com/office/2019/extlst" xmlns:r="http://schemas.openxmlformats.org/officeDocument/2006/relationships" xmlns:m="http://schemas.openxmlformats.org/officeDocument/2006/math" xmlns:v="urn:schemas-microsoft-com:vml" xmlns:wp14="http://schemas.microsoft.com/office/word/2010/wordprocessingDrawing" xmlns:wp="http://schemas.openxmlformats.org/drawingml/2006/wordprocessingDrawing" xmlns:w10="urn:schemas-microsoft-com:office:word" xmlns:w="http://schemas.openxmlformats.org/wordprocessingml/2006/main" xmlns:w14="http://schemas.microsoft.com/office/word/2010/wordml" xmlns:w15="http://schemas.microsoft.com/office/word/2012/wordml" xmlns:w16cex="http://schemas.microsoft.com/office/word/2018/wordml/cex" xmlns:w16cid="http://schemas.microsoft.com/office/word/2016/wordml/cid" xmlns:w16="http://schemas.microsoft.com/office/word/2018/wordml" xmlns:w16sdtdh="http://schemas.microsoft.com/office/word/2020/wordml/sdtdatahash" xmlns:w16se="http://schemas.microsoft.com/office/word/2015/wordml/symex" xmlns:wpg="http://schemas.microsoft.com/office/word/2010/wordprocessingGroup" xmlns:wpi="http://schemas.microsoft.com/office/word/2010/wordprocessingInk" xmlns:wne="http://schemas.microsoft.com/office/word/2006/wordml" xmlns:wps="http://schemas.microsoft.com/office/word/2010/wordprocessingShape" mc:Ignorable="w14 w15 w16se w16cid w16 w16cex w16sdtdh wp14">
   <w:p>
     <w:pPr>
       <w:pStyle w:val="Kopfzeile"/>
@@ -10967,7 +10754,7 @@
 </file>
 
 <file path=word/numbering.xml><?xml version="1.0" encoding="utf-8"?>
-<w:numbering xmlns:wpc="http://schemas.microsoft.com/office/word/2010/wordprocessingCanvas" xmlns:cx="http://schemas.microsoft.com/office/drawing/2014/chartex" xmlns:cx1="http://schemas.microsoft.com/office/drawing/2015/9/8/chartex" xmlns:cx2="http://schemas.microsoft.com/office/drawing/2015/10/21/chartex" xmlns:cx3="http://schemas.microsoft.com/office/drawing/2016/5/9/chartex" xmlns:cx4="http://schemas.microsoft.com/office/drawing/2016/5/10/chartex" xmlns:cx5="http://schemas.microsoft.com/office/drawing/2016/5/11/chartex" xmlns:cx6="http://schemas.microsoft.com/office/drawing/2016/5/12/chartex" xmlns:cx7="http://schemas.microsoft.com/office/drawing/2016/5/13/chartex" xmlns:cx8="http://schemas.microsoft.com/office/drawing/2016/5/14/chartex" xmlns:mc="http://schemas.openxmlformats.org/markup-compatibility/2006" xmlns:aink="http://schemas.microsoft.com/office/drawing/2016/ink" xmlns:am3d="http://schemas.microsoft.com/office/drawing/2017/model3d" xmlns:o="urn:schemas-microsoft-com:office:office" xmlns:oel="http://schemas.microsoft.com/office/2019/extlst" xmlns:r="http://schemas.openxmlformats.org/officeDocument/2006/relationships" xmlns:m="http://schemas.openxmlformats.org/officeDocument/2006/math" xmlns:v="urn:schemas-microsoft-com:vml" xmlns:wp14="http://schemas.microsoft.com/office/word/2010/wordprocessingDrawing" xmlns:wp="http://schemas.openxmlformats.org/drawingml/2006/wordprocessingDrawing" xmlns:w10="urn:schemas-microsoft-com:office:word" xmlns:w="http://schemas.openxmlformats.org/wordprocessingml/2006/main" xmlns:w14="http://schemas.microsoft.com/office/word/2010/wordml" xmlns:w15="http://schemas.microsoft.com/office/word/2012/wordml" xmlns:w16cex="http://schemas.microsoft.com/office/word/2018/wordml/cex" xmlns:w16cid="http://schemas.microsoft.com/office/word/2016/wordml/cid" xmlns:w16="http://schemas.microsoft.com/office/word/2018/wordml" xmlns:w16du="http://schemas.microsoft.com/office/word/2023/wordml/word16du" xmlns:w16sdtdh="http://schemas.microsoft.com/office/word/2020/wordml/sdtdatahash" xmlns:w16se="http://schemas.microsoft.com/office/word/2015/wordml/symex" xmlns:wpg="http://schemas.microsoft.com/office/word/2010/wordprocessingGroup" xmlns:wpi="http://schemas.microsoft.com/office/word/2010/wordprocessingInk" xmlns:wne="http://schemas.microsoft.com/office/word/2006/wordml" xmlns:wps="http://schemas.microsoft.com/office/word/2010/wordprocessingShape" mc:Ignorable="w14 w15 w16se w16cid w16 w16cex w16sdtdh wp14">
+<w:numbering xmlns:wpc="http://schemas.microsoft.com/office/word/2010/wordprocessingCanvas" xmlns:cx="http://schemas.microsoft.com/office/drawing/2014/chartex" xmlns:cx1="http://schemas.microsoft.com/office/drawing/2015/9/8/chartex" xmlns:cx2="http://schemas.microsoft.com/office/drawing/2015/10/21/chartex" xmlns:cx3="http://schemas.microsoft.com/office/drawing/2016/5/9/chartex" xmlns:cx4="http://schemas.microsoft.com/office/drawing/2016/5/10/chartex" xmlns:cx5="http://schemas.microsoft.com/office/drawing/2016/5/11/chartex" xmlns:cx6="http://schemas.microsoft.com/office/drawing/2016/5/12/chartex" xmlns:cx7="http://schemas.microsoft.com/office/drawing/2016/5/13/chartex" xmlns:cx8="http://schemas.microsoft.com/office/drawing/2016/5/14/chartex" xmlns:mc="http://schemas.openxmlformats.org/markup-compatibility/2006" xmlns:aink="http://schemas.microsoft.com/office/drawing/2016/ink" xmlns:am3d="http://schemas.microsoft.com/office/drawing/2017/model3d" xmlns:o="urn:schemas-microsoft-com:office:office" xmlns:oel="http://schemas.microsoft.com/office/2019/extlst" xmlns:r="http://schemas.openxmlformats.org/officeDocument/2006/relationships" xmlns:m="http://schemas.openxmlformats.org/officeDocument/2006/math" xmlns:v="urn:schemas-microsoft-com:vml" xmlns:wp14="http://schemas.microsoft.com/office/word/2010/wordprocessingDrawing" xmlns:wp="http://schemas.openxmlformats.org/drawingml/2006/wordprocessingDrawing" xmlns:w10="urn:schemas-microsoft-com:office:word" xmlns:w="http://schemas.openxmlformats.org/wordprocessingml/2006/main" xmlns:w14="http://schemas.microsoft.com/office/word/2010/wordml" xmlns:w15="http://schemas.microsoft.com/office/word/2012/wordml" xmlns:w16cex="http://schemas.microsoft.com/office/word/2018/wordml/cex" xmlns:w16cid="http://schemas.microsoft.com/office/word/2016/wordml/cid" xmlns:w16="http://schemas.microsoft.com/office/word/2018/wordml" xmlns:w16sdtdh="http://schemas.microsoft.com/office/word/2020/wordml/sdtdatahash" xmlns:w16se="http://schemas.microsoft.com/office/word/2015/wordml/symex" xmlns:wpg="http://schemas.microsoft.com/office/word/2010/wordprocessingGroup" xmlns:wpi="http://schemas.microsoft.com/office/word/2010/wordprocessingInk" xmlns:wne="http://schemas.microsoft.com/office/word/2006/wordml" xmlns:wps="http://schemas.microsoft.com/office/word/2010/wordprocessingShape" mc:Ignorable="w14 w15 w16se w16cid w16 w16cex w16sdtdh wp14">
   <w:abstractNum w:abstractNumId="0" w15:restartNumberingAfterBreak="0">
     <w:nsid w:val="091D4F55"/>
     <w:multiLevelType w:val="hybridMultilevel"/>
@@ -14190,7 +13977,7 @@
 </file>
 
 <file path=word/people.xml><?xml version="1.0" encoding="utf-8"?>
-<w15:people xmlns:wpc="http://schemas.microsoft.com/office/word/2010/wordprocessingCanvas" xmlns:cx="http://schemas.microsoft.com/office/drawing/2014/chartex" xmlns:cx1="http://schemas.microsoft.com/office/drawing/2015/9/8/chartex" xmlns:cx2="http://schemas.microsoft.com/office/drawing/2015/10/21/chartex" xmlns:cx3="http://schemas.microsoft.com/office/drawing/2016/5/9/chartex" xmlns:cx4="http://schemas.microsoft.com/office/drawing/2016/5/10/chartex" xmlns:cx5="http://schemas.microsoft.com/office/drawing/2016/5/11/chartex" xmlns:cx6="http://schemas.microsoft.com/office/drawing/2016/5/12/chartex" xmlns:cx7="http://schemas.microsoft.com/office/drawing/2016/5/13/chartex" xmlns:cx8="http://schemas.microsoft.com/office/drawing/2016/5/14/chartex" xmlns:mc="http://schemas.openxmlformats.org/markup-compatibility/2006" xmlns:aink="http://schemas.microsoft.com/office/drawing/2016/ink" xmlns:am3d="http://schemas.microsoft.com/office/drawing/2017/model3d" xmlns:o="urn:schemas-microsoft-com:office:office" xmlns:oel="http://schemas.microsoft.com/office/2019/extlst" xmlns:r="http://schemas.openxmlformats.org/officeDocument/2006/relationships" xmlns:m="http://schemas.openxmlformats.org/officeDocument/2006/math" xmlns:v="urn:schemas-microsoft-com:vml" xmlns:wp14="http://schemas.microsoft.com/office/word/2010/wordprocessingDrawing" xmlns:wp="http://schemas.openxmlformats.org/drawingml/2006/wordprocessingDrawing" xmlns:w10="urn:schemas-microsoft-com:office:word" xmlns:w="http://schemas.openxmlformats.org/wordprocessingml/2006/main" xmlns:w14="http://schemas.microsoft.com/office/word/2010/wordml" xmlns:w15="http://schemas.microsoft.com/office/word/2012/wordml" xmlns:w16cex="http://schemas.microsoft.com/office/word/2018/wordml/cex" xmlns:w16cid="http://schemas.microsoft.com/office/word/2016/wordml/cid" xmlns:w16="http://schemas.microsoft.com/office/word/2018/wordml" xmlns:w16du="http://schemas.microsoft.com/office/word/2023/wordml/word16du" xmlns:w16sdtdh="http://schemas.microsoft.com/office/word/2020/wordml/sdtdatahash" xmlns:w16se="http://schemas.microsoft.com/office/word/2015/wordml/symex" xmlns:wpg="http://schemas.microsoft.com/office/word/2010/wordprocessingGroup" xmlns:wpi="http://schemas.microsoft.com/office/word/2010/wordprocessingInk" xmlns:wne="http://schemas.microsoft.com/office/word/2006/wordml" xmlns:wps="http://schemas.microsoft.com/office/word/2010/wordprocessingShape" mc:Ignorable="w14 w15 w16se w16cid w16 w16cex w16sdtdh wp14">
+<w15:people xmlns:wpc="http://schemas.microsoft.com/office/word/2010/wordprocessingCanvas" xmlns:cx="http://schemas.microsoft.com/office/drawing/2014/chartex" xmlns:cx1="http://schemas.microsoft.com/office/drawing/2015/9/8/chartex" xmlns:cx2="http://schemas.microsoft.com/office/drawing/2015/10/21/chartex" xmlns:cx3="http://schemas.microsoft.com/office/drawing/2016/5/9/chartex" xmlns:cx4="http://schemas.microsoft.com/office/drawing/2016/5/10/chartex" xmlns:cx5="http://schemas.microsoft.com/office/drawing/2016/5/11/chartex" xmlns:cx6="http://schemas.microsoft.com/office/drawing/2016/5/12/chartex" xmlns:cx7="http://schemas.microsoft.com/office/drawing/2016/5/13/chartex" xmlns:cx8="http://schemas.microsoft.com/office/drawing/2016/5/14/chartex" xmlns:mc="http://schemas.openxmlformats.org/markup-compatibility/2006" xmlns:aink="http://schemas.microsoft.com/office/drawing/2016/ink" xmlns:am3d="http://schemas.microsoft.com/office/drawing/2017/model3d" xmlns:o="urn:schemas-microsoft-com:office:office" xmlns:oel="http://schemas.microsoft.com/office/2019/extlst" xmlns:r="http://schemas.openxmlformats.org/officeDocument/2006/relationships" xmlns:m="http://schemas.openxmlformats.org/officeDocument/2006/math" xmlns:v="urn:schemas-microsoft-com:vml" xmlns:wp14="http://schemas.microsoft.com/office/word/2010/wordprocessingDrawing" xmlns:wp="http://schemas.openxmlformats.org/drawingml/2006/wordprocessingDrawing" xmlns:w10="urn:schemas-microsoft-com:office:word" xmlns:w="http://schemas.openxmlformats.org/wordprocessingml/2006/main" xmlns:w14="http://schemas.microsoft.com/office/word/2010/wordml" xmlns:w15="http://schemas.microsoft.com/office/word/2012/wordml" xmlns:w16cex="http://schemas.microsoft.com/office/word/2018/wordml/cex" xmlns:w16cid="http://schemas.microsoft.com/office/word/2016/wordml/cid" xmlns:w16="http://schemas.microsoft.com/office/word/2018/wordml" xmlns:w16sdtdh="http://schemas.microsoft.com/office/word/2020/wordml/sdtdatahash" xmlns:w16se="http://schemas.microsoft.com/office/word/2015/wordml/symex" xmlns:wpg="http://schemas.microsoft.com/office/word/2010/wordprocessingGroup" xmlns:wpi="http://schemas.microsoft.com/office/word/2010/wordprocessingInk" xmlns:wne="http://schemas.microsoft.com/office/word/2006/wordml" xmlns:wps="http://schemas.microsoft.com/office/word/2010/wordprocessingShape" mc:Ignorable="w14 w15 w16se w16cid w16 w16cex w16sdtdh wp14">
   <w15:person w15:author="Miriam Schiele">
     <w15:presenceInfo w15:providerId="AD" w15:userId="S::Miriam.Schiele@bwedu.de::742541e1-69b2-4249-946b-9eb91250e304"/>
   </w15:person>

</xml_diff>